<commit_message>
imported stylesheet to component
</commit_message>
<xml_diff>
--- a/project-documentation.docx
+++ b/project-documentation.docx
@@ -2270,6 +2270,108 @@
           <w:color w:val="404040" w:themeColor="text1" w:themeTint="BF"/>
         </w:rPr>
         <w:t xml:space="preserve"> output.</w:t>
+      </w:r>
+    </w:p>
+    <w:p>
+      <w:pPr>
+        <w:spacing w:before="100" w:after="0"/>
+        <w:rPr>
+          <w:b/>
+          <w:bCs/>
+          <w:color w:val="404040" w:themeColor="text1" w:themeTint="BF"/>
+        </w:rPr>
+      </w:pPr>
+    </w:p>
+    <w:p>
+      <w:pPr>
+        <w:tabs>
+          <w:tab w:val="left" w:pos="916"/>
+          <w:tab w:val="left" w:pos="1832"/>
+          <w:tab w:val="left" w:pos="2748"/>
+          <w:tab w:val="left" w:pos="3664"/>
+          <w:tab w:val="left" w:pos="4580"/>
+          <w:tab w:val="left" w:pos="5496"/>
+          <w:tab w:val="left" w:pos="6412"/>
+          <w:tab w:val="left" w:pos="7328"/>
+          <w:tab w:val="left" w:pos="8244"/>
+          <w:tab w:val="left" w:pos="9160"/>
+          <w:tab w:val="left" w:pos="10076"/>
+          <w:tab w:val="left" w:pos="10992"/>
+          <w:tab w:val="left" w:pos="11908"/>
+          <w:tab w:val="left" w:pos="12824"/>
+          <w:tab w:val="left" w:pos="13740"/>
+          <w:tab w:val="left" w:pos="14656"/>
+        </w:tabs>
+        <w:spacing w:before="240" w:after="0" w:line="276" w:lineRule="auto"/>
+        <w:rPr>
+          <w:rFonts w:ascii="Consolas" w:eastAsia="Times New Roman" w:hAnsi="Consolas" w:cs="Courier New"/>
+          <w:b/>
+          <w:bCs/>
+          <w:color w:val="538135" w:themeColor="accent6" w:themeShade="BF"/>
+          <w:lang w:eastAsia="en-PH"/>
+        </w:rPr>
+      </w:pPr>
+      <w:r>
+        <w:rPr>
+          <w:rFonts w:ascii="Consolas" w:eastAsia="Times New Roman" w:hAnsi="Consolas" w:cs="Courier New"/>
+          <w:color w:val="538135" w:themeColor="accent6" w:themeShade="BF"/>
+          <w:lang w:eastAsia="en-PH"/>
+        </w:rPr>
+        <w:t xml:space="preserve">// </w:t>
+      </w:r>
+      <w:r>
+        <w:rPr>
+          <w:rFonts w:ascii="Consolas" w:eastAsia="Times New Roman" w:hAnsi="Consolas" w:cs="Courier New"/>
+          <w:color w:val="538135" w:themeColor="accent6" w:themeShade="BF"/>
+          <w:lang w:eastAsia="en-PH"/>
+        </w:rPr>
+        <w:t>7</w:t>
+      </w:r>
+      <w:r>
+        <w:rPr>
+          <w:rFonts w:ascii="Consolas" w:eastAsia="Times New Roman" w:hAnsi="Consolas" w:cs="Courier New"/>
+          <w:color w:val="538135" w:themeColor="accent6" w:themeShade="BF"/>
+          <w:lang w:eastAsia="en-PH"/>
+        </w:rPr>
+        <w:t xml:space="preserve">: </w:t>
+      </w:r>
+      <w:r>
+        <w:rPr>
+          <w:rFonts w:ascii="Consolas" w:eastAsia="Times New Roman" w:hAnsi="Consolas" w:cs="Courier New"/>
+          <w:color w:val="538135" w:themeColor="accent6" w:themeShade="BF"/>
+          <w:lang w:eastAsia="en-PH"/>
+        </w:rPr>
+        <w:t>STYLING</w:t>
+      </w:r>
+    </w:p>
+    <w:p>
+      <w:pPr>
+        <w:spacing w:before="100" w:after="0"/>
+        <w:ind w:left="720"/>
+        <w:rPr>
+          <w:color w:val="404040" w:themeColor="text1" w:themeTint="BF"/>
+        </w:rPr>
+      </w:pPr>
+      <w:r>
+        <w:rPr>
+          <w:color w:val="404040" w:themeColor="text1" w:themeTint="BF"/>
+        </w:rPr>
+        <w:t>It can be done with inline styles.</w:t>
+      </w:r>
+    </w:p>
+    <w:p>
+      <w:pPr>
+        <w:spacing w:before="100" w:after="0"/>
+        <w:ind w:left="720"/>
+        <w:rPr>
+          <w:color w:val="404040" w:themeColor="text1" w:themeTint="BF"/>
+        </w:rPr>
+      </w:pPr>
+      <w:r>
+        <w:rPr>
+          <w:color w:val="404040" w:themeColor="text1" w:themeTint="BF"/>
+        </w:rPr>
+        <w:t>I learned to import the separate stylesheet file to the component to apply style.</w:t>
       </w:r>
     </w:p>
     <w:sectPr>

</xml_diff>

<commit_message>
Basic styling is done, no random color yet.
</commit_message>
<xml_diff>
--- a/project-documentation.docx
+++ b/project-documentation.docx
@@ -1768,15 +1768,7 @@
           <w:lang w:eastAsia="en-PH"/>
         </w:rPr>
         <w:lastRenderedPageBreak/>
-        <w:t xml:space="preserve">// </w:t>
-      </w:r>
-      <w:r>
-        <w:rPr>
-          <w:rFonts w:ascii="Consolas" w:eastAsia="Times New Roman" w:hAnsi="Consolas" w:cs="Courier New"/>
-          <w:color w:val="538135" w:themeColor="accent6" w:themeShade="BF"/>
-          <w:lang w:eastAsia="en-PH"/>
-        </w:rPr>
-        <w:t xml:space="preserve">4: </w:t>
+        <w:t xml:space="preserve">// 4: </w:t>
       </w:r>
       <w:r>
         <w:rPr>
@@ -1850,15 +1842,7 @@
           <w:color w:val="538135" w:themeColor="accent6" w:themeShade="BF"/>
           <w:lang w:eastAsia="en-PH"/>
         </w:rPr>
-        <w:t xml:space="preserve">// </w:t>
-      </w:r>
-      <w:r>
-        <w:rPr>
-          <w:rFonts w:ascii="Consolas" w:eastAsia="Times New Roman" w:hAnsi="Consolas" w:cs="Courier New"/>
-          <w:color w:val="538135" w:themeColor="accent6" w:themeShade="BF"/>
-          <w:lang w:eastAsia="en-PH"/>
-        </w:rPr>
-        <w:t xml:space="preserve">5: INSTALLED </w:t>
+        <w:t xml:space="preserve">// 5: INSTALLED </w:t>
       </w:r>
       <w:r>
         <w:rPr>
@@ -2145,15 +2129,7 @@
           <w:color w:val="538135" w:themeColor="accent6" w:themeShade="BF"/>
           <w:lang w:eastAsia="en-PH"/>
         </w:rPr>
-        <w:t xml:space="preserve">// </w:t>
-      </w:r>
-      <w:r>
-        <w:rPr>
-          <w:rFonts w:ascii="Consolas" w:eastAsia="Times New Roman" w:hAnsi="Consolas" w:cs="Courier New"/>
-          <w:color w:val="538135" w:themeColor="accent6" w:themeShade="BF"/>
-          <w:lang w:eastAsia="en-PH"/>
-        </w:rPr>
-        <w:t xml:space="preserve">6: USE THE </w:t>
+        <w:t xml:space="preserve">// 6: USE THE </w:t>
       </w:r>
       <w:r>
         <w:rPr>
@@ -2317,15 +2293,84 @@
           <w:color w:val="538135" w:themeColor="accent6" w:themeShade="BF"/>
           <w:lang w:eastAsia="en-PH"/>
         </w:rPr>
-        <w:t xml:space="preserve">// </w:t>
-      </w:r>
+        <w:t>// 7: STYLING</w:t>
+      </w:r>
+    </w:p>
+    <w:p>
+      <w:pPr>
+        <w:spacing w:before="100" w:after="0"/>
+        <w:ind w:left="720"/>
+        <w:rPr>
+          <w:color w:val="404040" w:themeColor="text1" w:themeTint="BF"/>
+        </w:rPr>
+      </w:pPr>
+      <w:r>
+        <w:rPr>
+          <w:color w:val="404040" w:themeColor="text1" w:themeTint="BF"/>
+        </w:rPr>
+        <w:t>It can be done with inline styles.</w:t>
+      </w:r>
+    </w:p>
+    <w:p>
+      <w:pPr>
+        <w:spacing w:before="100" w:after="0"/>
+        <w:ind w:left="720"/>
+        <w:rPr>
+          <w:color w:val="404040" w:themeColor="text1" w:themeTint="BF"/>
+        </w:rPr>
+      </w:pPr>
+      <w:r>
+        <w:rPr>
+          <w:color w:val="404040" w:themeColor="text1" w:themeTint="BF"/>
+        </w:rPr>
+        <w:t>I learned to import the separate stylesheet file to the component to apply style.</w:t>
+      </w:r>
+    </w:p>
+    <w:p>
+      <w:pPr>
+        <w:spacing w:before="100" w:after="0"/>
+        <w:ind w:left="720"/>
+        <w:rPr>
+          <w:color w:val="404040" w:themeColor="text1" w:themeTint="BF"/>
+        </w:rPr>
+      </w:pPr>
+    </w:p>
+    <w:p>
+      <w:pPr>
+        <w:tabs>
+          <w:tab w:val="left" w:pos="916"/>
+          <w:tab w:val="left" w:pos="1832"/>
+          <w:tab w:val="left" w:pos="2748"/>
+          <w:tab w:val="left" w:pos="3664"/>
+          <w:tab w:val="left" w:pos="4580"/>
+          <w:tab w:val="left" w:pos="5496"/>
+          <w:tab w:val="left" w:pos="6412"/>
+          <w:tab w:val="left" w:pos="7328"/>
+          <w:tab w:val="left" w:pos="8244"/>
+          <w:tab w:val="left" w:pos="9160"/>
+          <w:tab w:val="left" w:pos="10076"/>
+          <w:tab w:val="left" w:pos="10992"/>
+          <w:tab w:val="left" w:pos="11908"/>
+          <w:tab w:val="left" w:pos="12824"/>
+          <w:tab w:val="left" w:pos="13740"/>
+          <w:tab w:val="left" w:pos="14656"/>
+        </w:tabs>
+        <w:spacing w:before="240" w:after="0" w:line="276" w:lineRule="auto"/>
+        <w:rPr>
+          <w:rFonts w:ascii="Consolas" w:eastAsia="Times New Roman" w:hAnsi="Consolas" w:cs="Courier New"/>
+          <w:b/>
+          <w:bCs/>
+          <w:color w:val="538135" w:themeColor="accent6" w:themeShade="BF"/>
+          <w:lang w:eastAsia="en-PH"/>
+        </w:rPr>
+      </w:pPr>
       <w:r>
         <w:rPr>
           <w:rFonts w:ascii="Consolas" w:eastAsia="Times New Roman" w:hAnsi="Consolas" w:cs="Courier New"/>
           <w:color w:val="538135" w:themeColor="accent6" w:themeShade="BF"/>
           <w:lang w:eastAsia="en-PH"/>
         </w:rPr>
-        <w:t>7</w:t>
+        <w:t xml:space="preserve">// </w:t>
       </w:r>
       <w:r>
         <w:rPr>
@@ -2333,7 +2378,7 @@
           <w:color w:val="538135" w:themeColor="accent6" w:themeShade="BF"/>
           <w:lang w:eastAsia="en-PH"/>
         </w:rPr>
-        <w:t xml:space="preserve">: </w:t>
+        <w:t>8</w:t>
       </w:r>
       <w:r>
         <w:rPr>
@@ -2341,7 +2386,15 @@
           <w:color w:val="538135" w:themeColor="accent6" w:themeShade="BF"/>
           <w:lang w:eastAsia="en-PH"/>
         </w:rPr>
-        <w:t>STYLING</w:t>
+        <w:t xml:space="preserve">: </w:t>
+      </w:r>
+      <w:r>
+        <w:rPr>
+          <w:rFonts w:ascii="Consolas" w:eastAsia="Times New Roman" w:hAnsi="Consolas" w:cs="Courier New"/>
+          <w:color w:val="538135" w:themeColor="accent6" w:themeShade="BF"/>
+          <w:lang w:eastAsia="en-PH"/>
+        </w:rPr>
+        <w:t>FONTAWESOME FONTS</w:t>
       </w:r>
     </w:p>
     <w:p>
@@ -2349,29 +2402,24 @@
         <w:spacing w:before="100" w:after="0"/>
         <w:ind w:left="720"/>
         <w:rPr>
-          <w:color w:val="404040" w:themeColor="text1" w:themeTint="BF"/>
-        </w:rPr>
-      </w:pPr>
-      <w:r>
-        <w:rPr>
-          <w:color w:val="404040" w:themeColor="text1" w:themeTint="BF"/>
-        </w:rPr>
-        <w:t>It can be done with inline styles.</w:t>
-      </w:r>
-    </w:p>
-    <w:p>
-      <w:pPr>
-        <w:spacing w:before="100" w:after="0"/>
-        <w:ind w:left="720"/>
-        <w:rPr>
-          <w:color w:val="404040" w:themeColor="text1" w:themeTint="BF"/>
-        </w:rPr>
-      </w:pPr>
-      <w:r>
-        <w:rPr>
-          <w:color w:val="404040" w:themeColor="text1" w:themeTint="BF"/>
-        </w:rPr>
-        <w:t>I learned to import the separate stylesheet file to the component to apply style.</w:t>
+          <w:i/>
+          <w:iCs/>
+          <w:color w:val="404040" w:themeColor="text1" w:themeTint="BF"/>
+        </w:rPr>
+      </w:pPr>
+      <w:r>
+        <w:rPr>
+          <w:color w:val="404040" w:themeColor="text1" w:themeTint="BF"/>
+        </w:rPr>
+        <w:t xml:space="preserve">Installed </w:t>
+      </w:r>
+      <w:r>
+        <w:rPr>
+          <w:i/>
+          <w:iCs/>
+          <w:color w:val="404040" w:themeColor="text1" w:themeTint="BF"/>
+        </w:rPr>
+        <w:t>Fontawes</w:t>
       </w:r>
     </w:p>
     <w:sectPr>
@@ -5128,6 +5176,7 @@
   <w:style w:type="character" w:default="1" w:styleId="DefaultParagraphFont">
     <w:name w:val="Default Paragraph Font"/>
     <w:uiPriority w:val="1"/>
+    <w:semiHidden/>
     <w:unhideWhenUsed/>
   </w:style>
   <w:style w:type="table" w:default="1" w:styleId="TableNormal">

</xml_diff>

<commit_message>
Random quotes and color functionality done
</commit_message>
<xml_diff>
--- a/project-documentation.docx
+++ b/project-documentation.docx
@@ -1889,7 +1889,7 @@
         <mc:AlternateContent>
           <mc:Choice Requires="wps">
             <w:drawing>
-              <wp:anchor distT="45720" distB="45720" distL="114300" distR="114300" simplePos="0" relativeHeight="251672576" behindDoc="0" locked="0" layoutInCell="1" allowOverlap="1" wp14:anchorId="53A7E370" wp14:editId="0657C224">
+              <wp:anchor distT="45720" distB="45720" distL="114300" distR="114300" simplePos="0" relativeHeight="251672576" behindDoc="0" locked="0" layoutInCell="1" allowOverlap="1" wp14:anchorId="53A7E370" wp14:editId="15A42639">
                 <wp:simplePos x="0" y="0"/>
                 <wp:positionH relativeFrom="column">
                   <wp:posOffset>449580</wp:posOffset>
@@ -2370,31 +2370,7 @@
           <w:color w:val="538135" w:themeColor="accent6" w:themeShade="BF"/>
           <w:lang w:eastAsia="en-PH"/>
         </w:rPr>
-        <w:t xml:space="preserve">// </w:t>
-      </w:r>
-      <w:r>
-        <w:rPr>
-          <w:rFonts w:ascii="Consolas" w:eastAsia="Times New Roman" w:hAnsi="Consolas" w:cs="Courier New"/>
-          <w:color w:val="538135" w:themeColor="accent6" w:themeShade="BF"/>
-          <w:lang w:eastAsia="en-PH"/>
-        </w:rPr>
-        <w:t>8</w:t>
-      </w:r>
-      <w:r>
-        <w:rPr>
-          <w:rFonts w:ascii="Consolas" w:eastAsia="Times New Roman" w:hAnsi="Consolas" w:cs="Courier New"/>
-          <w:color w:val="538135" w:themeColor="accent6" w:themeShade="BF"/>
-          <w:lang w:eastAsia="en-PH"/>
-        </w:rPr>
-        <w:t xml:space="preserve">: </w:t>
-      </w:r>
-      <w:r>
-        <w:rPr>
-          <w:rFonts w:ascii="Consolas" w:eastAsia="Times New Roman" w:hAnsi="Consolas" w:cs="Courier New"/>
-          <w:color w:val="538135" w:themeColor="accent6" w:themeShade="BF"/>
-          <w:lang w:eastAsia="en-PH"/>
-        </w:rPr>
-        <w:t>FONTAWESOME FONTS</w:t>
+        <w:t>// 8: FONTAWESOME FONTS</w:t>
       </w:r>
     </w:p>
     <w:p>
@@ -2402,16 +2378,656 @@
         <w:spacing w:before="100" w:after="0"/>
         <w:ind w:left="720"/>
         <w:rPr>
+          <w:color w:val="404040" w:themeColor="text1" w:themeTint="BF"/>
+        </w:rPr>
+      </w:pPr>
+      <w:r>
+        <w:rPr>
+          <w:noProof/>
+          <w:color w:val="404040" w:themeColor="text1" w:themeTint="BF"/>
+        </w:rPr>
+        <mc:AlternateContent>
+          <mc:Choice Requires="wps">
+            <w:drawing>
+              <wp:anchor distT="45720" distB="45720" distL="114300" distR="114300" simplePos="0" relativeHeight="251676672" behindDoc="0" locked="0" layoutInCell="1" allowOverlap="1" wp14:anchorId="18361F8E" wp14:editId="33D75CB4">
+                <wp:simplePos x="0" y="0"/>
+                <wp:positionH relativeFrom="column">
+                  <wp:posOffset>449580</wp:posOffset>
+                </wp:positionH>
+                <wp:positionV relativeFrom="paragraph">
+                  <wp:posOffset>696595</wp:posOffset>
+                </wp:positionV>
+                <wp:extent cx="5494020" cy="411480"/>
+                <wp:effectExtent l="0" t="0" r="0" b="7620"/>
+                <wp:wrapTopAndBottom/>
+                <wp:docPr id="3" name="Text Box 3"/>
+                <wp:cNvGraphicFramePr>
+                  <a:graphicFrameLocks xmlns:a="http://schemas.openxmlformats.org/drawingml/2006/main"/>
+                </wp:cNvGraphicFramePr>
+                <a:graphic xmlns:a="http://schemas.openxmlformats.org/drawingml/2006/main">
+                  <a:graphicData uri="http://schemas.microsoft.com/office/word/2010/wordprocessingShape">
+                    <wps:wsp>
+                      <wps:cNvSpPr txBox="1">
+                        <a:spLocks noChangeArrowheads="1"/>
+                      </wps:cNvSpPr>
+                      <wps:spPr bwMode="auto">
+                        <a:xfrm>
+                          <a:off x="0" y="0"/>
+                          <a:ext cx="5494020" cy="411480"/>
+                        </a:xfrm>
+                        <a:prstGeom prst="rect">
+                          <a:avLst/>
+                        </a:prstGeom>
+                        <a:solidFill>
+                          <a:schemeClr val="bg2"/>
+                        </a:solidFill>
+                        <a:ln w="9525">
+                          <a:noFill/>
+                          <a:miter lim="800000"/>
+                          <a:headEnd/>
+                          <a:tailEnd/>
+                        </a:ln>
+                      </wps:spPr>
+                      <wps:txbx>
+                        <w:txbxContent>
+                          <w:p>
+                            <w:pPr>
+                              <w:spacing w:after="0"/>
+                              <w:rPr>
+                                <w:rFonts w:ascii="Consolas" w:hAnsi="Consolas" w:cs="Courier New"/>
+                                <w:color w:val="404040" w:themeColor="text1" w:themeTint="BF"/>
+                                <w:sz w:val="18"/>
+                                <w:szCs w:val="18"/>
+                              </w:rPr>
+                            </w:pPr>
+                            <w:r>
+                              <w:rPr>
+                                <w:rFonts w:ascii="Consolas" w:hAnsi="Consolas" w:cs="Courier New"/>
+                                <w:color w:val="404040" w:themeColor="text1" w:themeTint="BF"/>
+                                <w:sz w:val="18"/>
+                                <w:szCs w:val="18"/>
+                              </w:rPr>
+                              <w:t xml:space="preserve">npm </w:t>
+                            </w:r>
+                            <w:r>
+                              <w:rPr>
+                                <w:rFonts w:ascii="Consolas" w:hAnsi="Consolas" w:cs="Courier New"/>
+                                <w:color w:val="0070C0"/>
+                                <w:sz w:val="18"/>
+                                <w:szCs w:val="18"/>
+                              </w:rPr>
+                              <w:t>install</w:t>
+                            </w:r>
+                            <w:r>
+                              <w:rPr>
+                                <w:rFonts w:ascii="Consolas" w:hAnsi="Consolas" w:cs="Courier New"/>
+                                <w:color w:val="404040" w:themeColor="text1" w:themeTint="BF"/>
+                                <w:sz w:val="18"/>
+                                <w:szCs w:val="18"/>
+                              </w:rPr>
+                              <w:t xml:space="preserve"> </w:t>
+                            </w:r>
+                            <w:r>
+                              <w:rPr>
+                                <w:rFonts w:ascii="Consolas" w:hAnsi="Consolas" w:cs="Courier New"/>
+                                <w:color w:val="538135" w:themeColor="accent6" w:themeShade="BF"/>
+                                <w:sz w:val="18"/>
+                                <w:szCs w:val="18"/>
+                              </w:rPr>
+                              <w:t xml:space="preserve">--save </w:t>
+                            </w:r>
+                            <w:r>
+                              <w:rPr>
+                                <w:rFonts w:ascii="Consolas" w:hAnsi="Consolas" w:cs="Courier New"/>
+                                <w:color w:val="404040" w:themeColor="text1" w:themeTint="BF"/>
+                                <w:sz w:val="18"/>
+                                <w:szCs w:val="18"/>
+                              </w:rPr>
+                              <w:t>@fortawesome/</w:t>
+                            </w:r>
+                            <w:r>
+                              <w:rPr>
+                                <w:rFonts w:ascii="Consolas" w:hAnsi="Consolas" w:cs="Courier New"/>
+                                <w:color w:val="404040" w:themeColor="text1" w:themeTint="BF"/>
+                                <w:sz w:val="18"/>
+                                <w:szCs w:val="18"/>
+                              </w:rPr>
+                              <w:t>free-brands-svg-</w:t>
+                            </w:r>
+                            <w:r>
+                              <w:rPr>
+                                <w:rFonts w:ascii="Consolas" w:hAnsi="Consolas" w:cs="Courier New"/>
+                                <w:color w:val="404040" w:themeColor="text1" w:themeTint="BF"/>
+                                <w:sz w:val="18"/>
+                                <w:szCs w:val="18"/>
+                              </w:rPr>
+                              <w:t>icons</w:t>
+                            </w:r>
+                          </w:p>
+                          <w:p>
+                            <w:pPr>
+                              <w:spacing w:after="0"/>
+                              <w:rPr>
+                                <w:rFonts w:ascii="Consolas" w:hAnsi="Consolas" w:cs="Courier New"/>
+                                <w:sz w:val="18"/>
+                                <w:szCs w:val="18"/>
+                              </w:rPr>
+                            </w:pPr>
+                            <w:r>
+                              <w:rPr>
+                                <w:rFonts w:ascii="Consolas" w:hAnsi="Consolas" w:cs="Courier New"/>
+                                <w:color w:val="404040" w:themeColor="text1" w:themeTint="BF"/>
+                                <w:sz w:val="18"/>
+                                <w:szCs w:val="18"/>
+                              </w:rPr>
+                              <w:t xml:space="preserve">npm </w:t>
+                            </w:r>
+                            <w:r>
+                              <w:rPr>
+                                <w:rFonts w:ascii="Consolas" w:hAnsi="Consolas" w:cs="Courier New"/>
+                                <w:color w:val="0070C0"/>
+                                <w:sz w:val="18"/>
+                                <w:szCs w:val="18"/>
+                              </w:rPr>
+                              <w:t>install</w:t>
+                            </w:r>
+                            <w:r>
+                              <w:rPr>
+                                <w:rFonts w:ascii="Consolas" w:hAnsi="Consolas" w:cs="Courier New"/>
+                                <w:color w:val="404040" w:themeColor="text1" w:themeTint="BF"/>
+                                <w:sz w:val="18"/>
+                                <w:szCs w:val="18"/>
+                              </w:rPr>
+                              <w:t xml:space="preserve"> </w:t>
+                            </w:r>
+                            <w:r>
+                              <w:rPr>
+                                <w:rFonts w:ascii="Consolas" w:hAnsi="Consolas" w:cs="Courier New"/>
+                                <w:color w:val="538135" w:themeColor="accent6" w:themeShade="BF"/>
+                                <w:sz w:val="18"/>
+                                <w:szCs w:val="18"/>
+                              </w:rPr>
+                              <w:t xml:space="preserve">--save </w:t>
+                            </w:r>
+                            <w:r>
+                              <w:rPr>
+                                <w:rFonts w:ascii="Consolas" w:hAnsi="Consolas" w:cs="Courier New"/>
+                                <w:color w:val="404040" w:themeColor="text1" w:themeTint="BF"/>
+                                <w:sz w:val="18"/>
+                                <w:szCs w:val="18"/>
+                              </w:rPr>
+                              <w:t>@fortawesome/free-</w:t>
+                            </w:r>
+                            <w:r>
+                              <w:rPr>
+                                <w:rFonts w:ascii="Consolas" w:hAnsi="Consolas" w:cs="Courier New"/>
+                                <w:color w:val="404040" w:themeColor="text1" w:themeTint="BF"/>
+                                <w:sz w:val="18"/>
+                                <w:szCs w:val="18"/>
+                              </w:rPr>
+                              <w:t>solids</w:t>
+                            </w:r>
+                            <w:r>
+                              <w:rPr>
+                                <w:rFonts w:ascii="Consolas" w:hAnsi="Consolas" w:cs="Courier New"/>
+                                <w:color w:val="404040" w:themeColor="text1" w:themeTint="BF"/>
+                                <w:sz w:val="18"/>
+                                <w:szCs w:val="18"/>
+                              </w:rPr>
+                              <w:t>-svg-icons</w:t>
+                            </w:r>
+                          </w:p>
+                        </w:txbxContent>
+                      </wps:txbx>
+                      <wps:bodyPr rot="0" vert="horz" wrap="square" lIns="91440" tIns="45720" rIns="91440" bIns="45720" anchor="t" anchorCtr="0">
+                        <a:noAutofit/>
+                      </wps:bodyPr>
+                    </wps:wsp>
+                  </a:graphicData>
+                </a:graphic>
+                <wp14:sizeRelH relativeFrom="margin">
+                  <wp14:pctWidth>0</wp14:pctWidth>
+                </wp14:sizeRelH>
+                <wp14:sizeRelV relativeFrom="margin">
+                  <wp14:pctHeight>0</wp14:pctHeight>
+                </wp14:sizeRelV>
+              </wp:anchor>
+            </w:drawing>
+          </mc:Choice>
+          <mc:Fallback>
+            <w:pict>
+              <v:shape w14:anchorId="18361F8E" id="Text Box 3" o:spid="_x0000_s1033" type="#_x0000_t202" style="position:absolute;left:0;text-align:left;margin-left:35.4pt;margin-top:54.85pt;width:432.6pt;height:32.4pt;z-index:251676672;visibility:visible;mso-wrap-style:square;mso-width-percent:0;mso-height-percent:0;mso-wrap-distance-left:9pt;mso-wrap-distance-top:3.6pt;mso-wrap-distance-right:9pt;mso-wrap-distance-bottom:3.6pt;mso-position-horizontal:absolute;mso-position-horizontal-relative:text;mso-position-vertical:absolute;mso-position-vertical-relative:text;mso-width-percent:0;mso-height-percent:0;mso-width-relative:margin;mso-height-relative:margin;v-text-anchor:top" o:gfxdata="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" fillcolor="#e7e6e6 [3214]" stroked="f">
+                <v:textbox>
+                  <w:txbxContent>
+                    <w:p>
+                      <w:pPr>
+                        <w:spacing w:after="0"/>
+                        <w:rPr>
+                          <w:rFonts w:ascii="Consolas" w:hAnsi="Consolas" w:cs="Courier New"/>
+                          <w:color w:val="404040" w:themeColor="text1" w:themeTint="BF"/>
+                          <w:sz w:val="18"/>
+                          <w:szCs w:val="18"/>
+                        </w:rPr>
+                      </w:pPr>
+                      <w:r>
+                        <w:rPr>
+                          <w:rFonts w:ascii="Consolas" w:hAnsi="Consolas" w:cs="Courier New"/>
+                          <w:color w:val="404040" w:themeColor="text1" w:themeTint="BF"/>
+                          <w:sz w:val="18"/>
+                          <w:szCs w:val="18"/>
+                        </w:rPr>
+                        <w:t xml:space="preserve">npm </w:t>
+                      </w:r>
+                      <w:r>
+                        <w:rPr>
+                          <w:rFonts w:ascii="Consolas" w:hAnsi="Consolas" w:cs="Courier New"/>
+                          <w:color w:val="0070C0"/>
+                          <w:sz w:val="18"/>
+                          <w:szCs w:val="18"/>
+                        </w:rPr>
+                        <w:t>install</w:t>
+                      </w:r>
+                      <w:r>
+                        <w:rPr>
+                          <w:rFonts w:ascii="Consolas" w:hAnsi="Consolas" w:cs="Courier New"/>
+                          <w:color w:val="404040" w:themeColor="text1" w:themeTint="BF"/>
+                          <w:sz w:val="18"/>
+                          <w:szCs w:val="18"/>
+                        </w:rPr>
+                        <w:t xml:space="preserve"> </w:t>
+                      </w:r>
+                      <w:r>
+                        <w:rPr>
+                          <w:rFonts w:ascii="Consolas" w:hAnsi="Consolas" w:cs="Courier New"/>
+                          <w:color w:val="538135" w:themeColor="accent6" w:themeShade="BF"/>
+                          <w:sz w:val="18"/>
+                          <w:szCs w:val="18"/>
+                        </w:rPr>
+                        <w:t xml:space="preserve">--save </w:t>
+                      </w:r>
+                      <w:r>
+                        <w:rPr>
+                          <w:rFonts w:ascii="Consolas" w:hAnsi="Consolas" w:cs="Courier New"/>
+                          <w:color w:val="404040" w:themeColor="text1" w:themeTint="BF"/>
+                          <w:sz w:val="18"/>
+                          <w:szCs w:val="18"/>
+                        </w:rPr>
+                        <w:t>@fortawesome/</w:t>
+                      </w:r>
+                      <w:r>
+                        <w:rPr>
+                          <w:rFonts w:ascii="Consolas" w:hAnsi="Consolas" w:cs="Courier New"/>
+                          <w:color w:val="404040" w:themeColor="text1" w:themeTint="BF"/>
+                          <w:sz w:val="18"/>
+                          <w:szCs w:val="18"/>
+                        </w:rPr>
+                        <w:t>free-brands-svg-</w:t>
+                      </w:r>
+                      <w:r>
+                        <w:rPr>
+                          <w:rFonts w:ascii="Consolas" w:hAnsi="Consolas" w:cs="Courier New"/>
+                          <w:color w:val="404040" w:themeColor="text1" w:themeTint="BF"/>
+                          <w:sz w:val="18"/>
+                          <w:szCs w:val="18"/>
+                        </w:rPr>
+                        <w:t>icons</w:t>
+                      </w:r>
+                    </w:p>
+                    <w:p>
+                      <w:pPr>
+                        <w:spacing w:after="0"/>
+                        <w:rPr>
+                          <w:rFonts w:ascii="Consolas" w:hAnsi="Consolas" w:cs="Courier New"/>
+                          <w:sz w:val="18"/>
+                          <w:szCs w:val="18"/>
+                        </w:rPr>
+                      </w:pPr>
+                      <w:r>
+                        <w:rPr>
+                          <w:rFonts w:ascii="Consolas" w:hAnsi="Consolas" w:cs="Courier New"/>
+                          <w:color w:val="404040" w:themeColor="text1" w:themeTint="BF"/>
+                          <w:sz w:val="18"/>
+                          <w:szCs w:val="18"/>
+                        </w:rPr>
+                        <w:t xml:space="preserve">npm </w:t>
+                      </w:r>
+                      <w:r>
+                        <w:rPr>
+                          <w:rFonts w:ascii="Consolas" w:hAnsi="Consolas" w:cs="Courier New"/>
+                          <w:color w:val="0070C0"/>
+                          <w:sz w:val="18"/>
+                          <w:szCs w:val="18"/>
+                        </w:rPr>
+                        <w:t>install</w:t>
+                      </w:r>
+                      <w:r>
+                        <w:rPr>
+                          <w:rFonts w:ascii="Consolas" w:hAnsi="Consolas" w:cs="Courier New"/>
+                          <w:color w:val="404040" w:themeColor="text1" w:themeTint="BF"/>
+                          <w:sz w:val="18"/>
+                          <w:szCs w:val="18"/>
+                        </w:rPr>
+                        <w:t xml:space="preserve"> </w:t>
+                      </w:r>
+                      <w:r>
+                        <w:rPr>
+                          <w:rFonts w:ascii="Consolas" w:hAnsi="Consolas" w:cs="Courier New"/>
+                          <w:color w:val="538135" w:themeColor="accent6" w:themeShade="BF"/>
+                          <w:sz w:val="18"/>
+                          <w:szCs w:val="18"/>
+                        </w:rPr>
+                        <w:t xml:space="preserve">--save </w:t>
+                      </w:r>
+                      <w:r>
+                        <w:rPr>
+                          <w:rFonts w:ascii="Consolas" w:hAnsi="Consolas" w:cs="Courier New"/>
+                          <w:color w:val="404040" w:themeColor="text1" w:themeTint="BF"/>
+                          <w:sz w:val="18"/>
+                          <w:szCs w:val="18"/>
+                        </w:rPr>
+                        <w:t>@fortawesome/free-</w:t>
+                      </w:r>
+                      <w:r>
+                        <w:rPr>
+                          <w:rFonts w:ascii="Consolas" w:hAnsi="Consolas" w:cs="Courier New"/>
+                          <w:color w:val="404040" w:themeColor="text1" w:themeTint="BF"/>
+                          <w:sz w:val="18"/>
+                          <w:szCs w:val="18"/>
+                        </w:rPr>
+                        <w:t>solids</w:t>
+                      </w:r>
+                      <w:r>
+                        <w:rPr>
+                          <w:rFonts w:ascii="Consolas" w:hAnsi="Consolas" w:cs="Courier New"/>
+                          <w:color w:val="404040" w:themeColor="text1" w:themeTint="BF"/>
+                          <w:sz w:val="18"/>
+                          <w:szCs w:val="18"/>
+                        </w:rPr>
+                        <w:t>-svg-icons</w:t>
+                      </w:r>
+                    </w:p>
+                  </w:txbxContent>
+                </v:textbox>
+                <w10:wrap type="topAndBottom"/>
+              </v:shape>
+            </w:pict>
+          </mc:Fallback>
+        </mc:AlternateContent>
+      </w:r>
+      <w:r>
+        <w:rPr>
+          <w:noProof/>
+          <w:color w:val="404040" w:themeColor="text1" w:themeTint="BF"/>
+        </w:rPr>
+        <mc:AlternateContent>
+          <mc:Choice Requires="wps">
+            <w:drawing>
+              <wp:anchor distT="45720" distB="45720" distL="114300" distR="114300" simplePos="0" relativeHeight="251674624" behindDoc="0" locked="0" layoutInCell="1" allowOverlap="1" wp14:anchorId="525AA79E" wp14:editId="6FAAD523">
+                <wp:simplePos x="0" y="0"/>
+                <wp:positionH relativeFrom="column">
+                  <wp:posOffset>449580</wp:posOffset>
+                </wp:positionH>
+                <wp:positionV relativeFrom="paragraph">
+                  <wp:posOffset>338455</wp:posOffset>
+                </wp:positionV>
+                <wp:extent cx="5494020" cy="251460"/>
+                <wp:effectExtent l="0" t="0" r="0" b="0"/>
+                <wp:wrapTopAndBottom/>
+                <wp:docPr id="2" name="Text Box 2"/>
+                <wp:cNvGraphicFramePr>
+                  <a:graphicFrameLocks xmlns:a="http://schemas.openxmlformats.org/drawingml/2006/main"/>
+                </wp:cNvGraphicFramePr>
+                <a:graphic xmlns:a="http://schemas.openxmlformats.org/drawingml/2006/main">
+                  <a:graphicData uri="http://schemas.microsoft.com/office/word/2010/wordprocessingShape">
+                    <wps:wsp>
+                      <wps:cNvSpPr txBox="1">
+                        <a:spLocks noChangeArrowheads="1"/>
+                      </wps:cNvSpPr>
+                      <wps:spPr bwMode="auto">
+                        <a:xfrm>
+                          <a:off x="0" y="0"/>
+                          <a:ext cx="5494020" cy="251460"/>
+                        </a:xfrm>
+                        <a:prstGeom prst="rect">
+                          <a:avLst/>
+                        </a:prstGeom>
+                        <a:solidFill>
+                          <a:schemeClr val="bg2"/>
+                        </a:solidFill>
+                        <a:ln w="9525">
+                          <a:noFill/>
+                          <a:miter lim="800000"/>
+                          <a:headEnd/>
+                          <a:tailEnd/>
+                        </a:ln>
+                      </wps:spPr>
+                      <wps:txbx>
+                        <w:txbxContent>
+                          <w:p>
+                            <w:pPr>
+                              <w:spacing w:after="0"/>
+                              <w:rPr>
+                                <w:rFonts w:ascii="Consolas" w:hAnsi="Consolas" w:cs="Courier New"/>
+                                <w:sz w:val="18"/>
+                                <w:szCs w:val="18"/>
+                              </w:rPr>
+                            </w:pPr>
+                            <w:r>
+                              <w:rPr>
+                                <w:rFonts w:ascii="Consolas" w:hAnsi="Consolas" w:cs="Courier New"/>
+                                <w:color w:val="404040" w:themeColor="text1" w:themeTint="BF"/>
+                                <w:sz w:val="18"/>
+                                <w:szCs w:val="18"/>
+                              </w:rPr>
+                              <w:t xml:space="preserve">npm </w:t>
+                            </w:r>
+                            <w:r>
+                              <w:rPr>
+                                <w:rFonts w:ascii="Consolas" w:hAnsi="Consolas" w:cs="Courier New"/>
+                                <w:color w:val="0070C0"/>
+                                <w:sz w:val="18"/>
+                                <w:szCs w:val="18"/>
+                              </w:rPr>
+                              <w:t>install</w:t>
+                            </w:r>
+                            <w:r>
+                              <w:rPr>
+                                <w:rFonts w:ascii="Consolas" w:hAnsi="Consolas" w:cs="Courier New"/>
+                                <w:color w:val="404040" w:themeColor="text1" w:themeTint="BF"/>
+                                <w:sz w:val="18"/>
+                                <w:szCs w:val="18"/>
+                              </w:rPr>
+                              <w:t xml:space="preserve"> </w:t>
+                            </w:r>
+                            <w:r>
+                              <w:rPr>
+                                <w:rFonts w:ascii="Consolas" w:hAnsi="Consolas" w:cs="Courier New"/>
+                                <w:color w:val="538135" w:themeColor="accent6" w:themeShade="BF"/>
+                                <w:sz w:val="18"/>
+                                <w:szCs w:val="18"/>
+                              </w:rPr>
+                              <w:t>--</w:t>
+                            </w:r>
+                            <w:r>
+                              <w:rPr>
+                                <w:rFonts w:ascii="Consolas" w:hAnsi="Consolas" w:cs="Courier New"/>
+                                <w:color w:val="538135" w:themeColor="accent6" w:themeShade="BF"/>
+                                <w:sz w:val="18"/>
+                                <w:szCs w:val="18"/>
+                              </w:rPr>
+                              <w:t xml:space="preserve">save </w:t>
+                            </w:r>
+                            <w:r>
+                              <w:rPr>
+                                <w:rFonts w:ascii="Consolas" w:hAnsi="Consolas" w:cs="Courier New"/>
+                                <w:color w:val="404040" w:themeColor="text1" w:themeTint="BF"/>
+                                <w:sz w:val="18"/>
+                                <w:szCs w:val="18"/>
+                              </w:rPr>
+                              <w:t>@fortawesome/</w:t>
+                            </w:r>
+                            <w:r>
+                              <w:rPr>
+                                <w:rFonts w:ascii="Consolas" w:hAnsi="Consolas" w:cs="Courier New"/>
+                                <w:color w:val="404040" w:themeColor="text1" w:themeTint="BF"/>
+                                <w:sz w:val="18"/>
+                                <w:szCs w:val="18"/>
+                              </w:rPr>
+                              <w:t>react-</w:t>
+                            </w:r>
+                            <w:r>
+                              <w:rPr>
+                                <w:rFonts w:ascii="Consolas" w:hAnsi="Consolas" w:cs="Courier New"/>
+                                <w:color w:val="404040" w:themeColor="text1" w:themeTint="BF"/>
+                                <w:sz w:val="18"/>
+                                <w:szCs w:val="18"/>
+                              </w:rPr>
+                              <w:t>fontawesom</w:t>
+                            </w:r>
+                            <w:r>
+                              <w:rPr>
+                                <w:rFonts w:ascii="Consolas" w:hAnsi="Consolas" w:cs="Courier New"/>
+                                <w:color w:val="404040" w:themeColor="text1" w:themeTint="BF"/>
+                                <w:sz w:val="18"/>
+                                <w:szCs w:val="18"/>
+                              </w:rPr>
+                              <w:t>e</w:t>
+                            </w:r>
+                          </w:p>
+                        </w:txbxContent>
+                      </wps:txbx>
+                      <wps:bodyPr rot="0" vert="horz" wrap="square" lIns="91440" tIns="45720" rIns="91440" bIns="45720" anchor="t" anchorCtr="0">
+                        <a:noAutofit/>
+                      </wps:bodyPr>
+                    </wps:wsp>
+                  </a:graphicData>
+                </a:graphic>
+                <wp14:sizeRelH relativeFrom="margin">
+                  <wp14:pctWidth>0</wp14:pctWidth>
+                </wp14:sizeRelH>
+                <wp14:sizeRelV relativeFrom="margin">
+                  <wp14:pctHeight>0</wp14:pctHeight>
+                </wp14:sizeRelV>
+              </wp:anchor>
+            </w:drawing>
+          </mc:Choice>
+          <mc:Fallback>
+            <w:pict>
+              <v:shape w14:anchorId="525AA79E" id="_x0000_s1034" type="#_x0000_t202" style="position:absolute;left:0;text-align:left;margin-left:35.4pt;margin-top:26.65pt;width:432.6pt;height:19.8pt;z-index:251674624;visibility:visible;mso-wrap-style:square;mso-width-percent:0;mso-height-percent:0;mso-wrap-distance-left:9pt;mso-wrap-distance-top:3.6pt;mso-wrap-distance-right:9pt;mso-wrap-distance-bottom:3.6pt;mso-position-horizontal:absolute;mso-position-horizontal-relative:text;mso-position-vertical:absolute;mso-position-vertical-relative:text;mso-width-percent:0;mso-height-percent:0;mso-width-relative:margin;mso-height-relative:margin;v-text-anchor:top" o:gfxdata="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" fillcolor="#e7e6e6 [3214]" stroked="f">
+                <v:textbox>
+                  <w:txbxContent>
+                    <w:p>
+                      <w:pPr>
+                        <w:spacing w:after="0"/>
+                        <w:rPr>
+                          <w:rFonts w:ascii="Consolas" w:hAnsi="Consolas" w:cs="Courier New"/>
+                          <w:sz w:val="18"/>
+                          <w:szCs w:val="18"/>
+                        </w:rPr>
+                      </w:pPr>
+                      <w:r>
+                        <w:rPr>
+                          <w:rFonts w:ascii="Consolas" w:hAnsi="Consolas" w:cs="Courier New"/>
+                          <w:color w:val="404040" w:themeColor="text1" w:themeTint="BF"/>
+                          <w:sz w:val="18"/>
+                          <w:szCs w:val="18"/>
+                        </w:rPr>
+                        <w:t xml:space="preserve">npm </w:t>
+                      </w:r>
+                      <w:r>
+                        <w:rPr>
+                          <w:rFonts w:ascii="Consolas" w:hAnsi="Consolas" w:cs="Courier New"/>
+                          <w:color w:val="0070C0"/>
+                          <w:sz w:val="18"/>
+                          <w:szCs w:val="18"/>
+                        </w:rPr>
+                        <w:t>install</w:t>
+                      </w:r>
+                      <w:r>
+                        <w:rPr>
+                          <w:rFonts w:ascii="Consolas" w:hAnsi="Consolas" w:cs="Courier New"/>
+                          <w:color w:val="404040" w:themeColor="text1" w:themeTint="BF"/>
+                          <w:sz w:val="18"/>
+                          <w:szCs w:val="18"/>
+                        </w:rPr>
+                        <w:t xml:space="preserve"> </w:t>
+                      </w:r>
+                      <w:r>
+                        <w:rPr>
+                          <w:rFonts w:ascii="Consolas" w:hAnsi="Consolas" w:cs="Courier New"/>
+                          <w:color w:val="538135" w:themeColor="accent6" w:themeShade="BF"/>
+                          <w:sz w:val="18"/>
+                          <w:szCs w:val="18"/>
+                        </w:rPr>
+                        <w:t>--</w:t>
+                      </w:r>
+                      <w:r>
+                        <w:rPr>
+                          <w:rFonts w:ascii="Consolas" w:hAnsi="Consolas" w:cs="Courier New"/>
+                          <w:color w:val="538135" w:themeColor="accent6" w:themeShade="BF"/>
+                          <w:sz w:val="18"/>
+                          <w:szCs w:val="18"/>
+                        </w:rPr>
+                        <w:t xml:space="preserve">save </w:t>
+                      </w:r>
+                      <w:r>
+                        <w:rPr>
+                          <w:rFonts w:ascii="Consolas" w:hAnsi="Consolas" w:cs="Courier New"/>
+                          <w:color w:val="404040" w:themeColor="text1" w:themeTint="BF"/>
+                          <w:sz w:val="18"/>
+                          <w:szCs w:val="18"/>
+                        </w:rPr>
+                        <w:t>@fortawesome/</w:t>
+                      </w:r>
+                      <w:r>
+                        <w:rPr>
+                          <w:rFonts w:ascii="Consolas" w:hAnsi="Consolas" w:cs="Courier New"/>
+                          <w:color w:val="404040" w:themeColor="text1" w:themeTint="BF"/>
+                          <w:sz w:val="18"/>
+                          <w:szCs w:val="18"/>
+                        </w:rPr>
+                        <w:t>react-</w:t>
+                      </w:r>
+                      <w:r>
+                        <w:rPr>
+                          <w:rFonts w:ascii="Consolas" w:hAnsi="Consolas" w:cs="Courier New"/>
+                          <w:color w:val="404040" w:themeColor="text1" w:themeTint="BF"/>
+                          <w:sz w:val="18"/>
+                          <w:szCs w:val="18"/>
+                        </w:rPr>
+                        <w:t>fontawesom</w:t>
+                      </w:r>
+                      <w:r>
+                        <w:rPr>
+                          <w:rFonts w:ascii="Consolas" w:hAnsi="Consolas" w:cs="Courier New"/>
+                          <w:color w:val="404040" w:themeColor="text1" w:themeTint="BF"/>
+                          <w:sz w:val="18"/>
+                          <w:szCs w:val="18"/>
+                        </w:rPr>
+                        <w:t>e</w:t>
+                      </w:r>
+                    </w:p>
+                  </w:txbxContent>
+                </v:textbox>
+                <w10:wrap type="topAndBottom"/>
+              </v:shape>
+            </w:pict>
+          </mc:Fallback>
+        </mc:AlternateContent>
+      </w:r>
+      <w:r>
+        <w:rPr>
+          <w:color w:val="404040" w:themeColor="text1" w:themeTint="BF"/>
+        </w:rPr>
+        <w:t xml:space="preserve">Installed </w:t>
+      </w:r>
+      <w:r>
+        <w:rPr>
           <w:i/>
           <w:iCs/>
           <w:color w:val="404040" w:themeColor="text1" w:themeTint="BF"/>
         </w:rPr>
-      </w:pPr>
-      <w:r>
-        <w:rPr>
-          <w:color w:val="404040" w:themeColor="text1" w:themeTint="BF"/>
-        </w:rPr>
-        <w:t xml:space="preserve">Installed </w:t>
+        <w:t>Fontawes</w:t>
       </w:r>
       <w:r>
         <w:rPr>
@@ -2419,8 +3035,1107 @@
           <w:iCs/>
           <w:color w:val="404040" w:themeColor="text1" w:themeTint="BF"/>
         </w:rPr>
-        <w:t>Fontawes</w:t>
-      </w:r>
+        <w:t xml:space="preserve">ome </w:t>
+      </w:r>
+      <w:r>
+        <w:rPr>
+          <w:color w:val="404040" w:themeColor="text1" w:themeTint="BF"/>
+        </w:rPr>
+        <w:t>dependencies.</w:t>
+      </w:r>
+    </w:p>
+    <w:p>
+      <w:pPr>
+        <w:spacing w:before="100" w:after="0"/>
+        <w:ind w:left="720"/>
+        <w:rPr>
+          <w:color w:val="404040" w:themeColor="text1" w:themeTint="BF"/>
+        </w:rPr>
+      </w:pPr>
+      <w:r>
+        <w:rPr>
+          <w:noProof/>
+          <w:color w:val="404040" w:themeColor="text1" w:themeTint="BF"/>
+        </w:rPr>
+        <mc:AlternateContent>
+          <mc:Choice Requires="wps">
+            <w:drawing>
+              <wp:anchor distT="45720" distB="45720" distL="114300" distR="114300" simplePos="0" relativeHeight="251678720" behindDoc="0" locked="0" layoutInCell="1" allowOverlap="1" wp14:anchorId="259515A5" wp14:editId="41A546A2">
+                <wp:simplePos x="0" y="0"/>
+                <wp:positionH relativeFrom="column">
+                  <wp:posOffset>449580</wp:posOffset>
+                </wp:positionH>
+                <wp:positionV relativeFrom="paragraph">
+                  <wp:posOffset>1261110</wp:posOffset>
+                </wp:positionV>
+                <wp:extent cx="5494020" cy="1927860"/>
+                <wp:effectExtent l="0" t="0" r="11430" b="15240"/>
+                <wp:wrapTopAndBottom/>
+                <wp:docPr id="10" name="Text Box 10"/>
+                <wp:cNvGraphicFramePr>
+                  <a:graphicFrameLocks xmlns:a="http://schemas.openxmlformats.org/drawingml/2006/main"/>
+                </wp:cNvGraphicFramePr>
+                <a:graphic xmlns:a="http://schemas.openxmlformats.org/drawingml/2006/main">
+                  <a:graphicData uri="http://schemas.microsoft.com/office/word/2010/wordprocessingShape">
+                    <wps:wsp>
+                      <wps:cNvSpPr txBox="1">
+                        <a:spLocks noChangeArrowheads="1"/>
+                      </wps:cNvSpPr>
+                      <wps:spPr bwMode="auto">
+                        <a:xfrm>
+                          <a:off x="0" y="0"/>
+                          <a:ext cx="5494020" cy="1927860"/>
+                        </a:xfrm>
+                        <a:prstGeom prst="rect">
+                          <a:avLst/>
+                        </a:prstGeom>
+                        <a:solidFill>
+                          <a:srgbClr val="FFFFFF"/>
+                        </a:solidFill>
+                        <a:ln w="9525">
+                          <a:solidFill>
+                            <a:schemeClr val="bg1">
+                              <a:lumMod val="85000"/>
+                            </a:schemeClr>
+                          </a:solidFill>
+                          <a:prstDash val="dash"/>
+                          <a:miter lim="800000"/>
+                          <a:headEnd/>
+                          <a:tailEnd/>
+                        </a:ln>
+                      </wps:spPr>
+                      <wps:txbx>
+                        <w:txbxContent>
+                          <w:p>
+                            <w:pPr>
+                              <w:pStyle w:val="HTMLPreformatted"/>
+                              <w:tabs>
+                                <w:tab w:val="left" w:pos="113"/>
+                              </w:tabs>
+                              <w:spacing w:before="40"/>
+                              <w:ind w:left="340" w:right="113" w:hanging="227"/>
+                              <w:rPr>
+                                <w:rFonts w:ascii="Candara" w:eastAsia="Microsoft Yi Baiti" w:hAnsi="Candara"/>
+                                <w:color w:val="538135" w:themeColor="accent6" w:themeShade="BF"/>
+                                <w:lang w:val="en-US"/>
+                              </w:rPr>
+                            </w:pPr>
+                          </w:p>
+                          <w:p>
+                            <w:pPr>
+                              <w:pStyle w:val="HTMLPreformatted"/>
+                              <w:tabs>
+                                <w:tab w:val="left" w:pos="113"/>
+                              </w:tabs>
+                              <w:spacing w:before="40"/>
+                              <w:ind w:left="340" w:right="113" w:hanging="227"/>
+                              <w:rPr>
+                                <w:rFonts w:ascii="Candara" w:eastAsia="Microsoft Yi Baiti" w:hAnsi="Candara"/>
+                                <w:color w:val="538135" w:themeColor="accent6" w:themeShade="BF"/>
+                                <w:lang w:val="en-US"/>
+                              </w:rPr>
+                            </w:pPr>
+                            <w:r>
+                              <w:rPr>
+                                <w:rFonts w:ascii="Candara" w:eastAsia="Microsoft Yi Baiti" w:hAnsi="Candara"/>
+                                <w:color w:val="538135" w:themeColor="accent6" w:themeShade="BF"/>
+                                <w:lang w:val="en-US"/>
+                              </w:rPr>
+                              <w:t xml:space="preserve">// </w:t>
+                            </w:r>
+                            <w:r>
+                              <w:rPr>
+                                <w:rFonts w:ascii="Candara" w:eastAsia="Microsoft Yi Baiti" w:hAnsi="Candara"/>
+                                <w:color w:val="538135" w:themeColor="accent6" w:themeShade="BF"/>
+                                <w:lang w:val="en-US"/>
+                              </w:rPr>
+                              <w:t>Import statements</w:t>
+                            </w:r>
+                          </w:p>
+                          <w:p>
+                            <w:pPr>
+                              <w:pStyle w:val="HTMLPreformatted"/>
+                              <w:tabs>
+                                <w:tab w:val="left" w:pos="113"/>
+                              </w:tabs>
+                              <w:spacing w:before="40"/>
+                              <w:ind w:left="340" w:right="113" w:hanging="227"/>
+                              <w:rPr>
+                                <w:rFonts w:ascii="Candara" w:eastAsia="Microsoft Yi Baiti" w:hAnsi="Candara"/>
+                                <w:color w:val="808080" w:themeColor="background1" w:themeShade="80"/>
+                                <w:lang w:val="en-US"/>
+                              </w:rPr>
+                            </w:pPr>
+                            <w:r>
+                              <w:rPr>
+                                <w:rFonts w:ascii="Candara" w:eastAsia="Microsoft Yi Baiti" w:hAnsi="Candara"/>
+                                <w:color w:val="0070C0"/>
+                                <w:lang w:val="en-US"/>
+                              </w:rPr>
+                              <w:t>import</w:t>
+                            </w:r>
+                            <w:r>
+                              <w:rPr>
+                                <w:rFonts w:ascii="Candara" w:eastAsia="Microsoft Yi Baiti" w:hAnsi="Candara"/>
+                                <w:color w:val="808080" w:themeColor="background1" w:themeShade="80"/>
+                                <w:lang w:val="en-US"/>
+                              </w:rPr>
+                              <w:t xml:space="preserve"> { </w:t>
+                            </w:r>
+                            <w:r>
+                              <w:rPr>
+                                <w:rFonts w:ascii="Candara" w:eastAsia="Microsoft Yi Baiti" w:hAnsi="Candara"/>
+                                <w:color w:val="7030A0"/>
+                                <w:lang w:val="en-US"/>
+                              </w:rPr>
+                              <w:t>FontAwesomeIcon</w:t>
+                            </w:r>
+                            <w:r>
+                              <w:rPr>
+                                <w:rFonts w:ascii="Candara" w:eastAsia="Microsoft Yi Baiti" w:hAnsi="Candara"/>
+                                <w:color w:val="808080" w:themeColor="background1" w:themeShade="80"/>
+                                <w:lang w:val="en-US"/>
+                              </w:rPr>
+                              <w:t xml:space="preserve"> } </w:t>
+                            </w:r>
+                            <w:r>
+                              <w:rPr>
+                                <w:rFonts w:ascii="Candara" w:eastAsia="Microsoft Yi Baiti" w:hAnsi="Candara"/>
+                                <w:color w:val="0070C0"/>
+                                <w:lang w:val="en-US"/>
+                              </w:rPr>
+                              <w:t>from</w:t>
+                            </w:r>
+                            <w:r>
+                              <w:rPr>
+                                <w:rFonts w:ascii="Candara" w:eastAsia="Microsoft Yi Baiti" w:hAnsi="Candara"/>
+                                <w:color w:val="808080" w:themeColor="background1" w:themeShade="80"/>
+                                <w:lang w:val="en-US"/>
+                              </w:rPr>
+                              <w:t xml:space="preserve"> </w:t>
+                            </w:r>
+                            <w:r>
+                              <w:rPr>
+                                <w:rFonts w:ascii="Candara" w:eastAsia="Microsoft Yi Baiti" w:hAnsi="Candara"/>
+                                <w:color w:val="538135" w:themeColor="accent6" w:themeShade="BF"/>
+                                <w:lang w:val="en-US"/>
+                              </w:rPr>
+                              <w:t>'@fortawesome/react-fontawesome'</w:t>
+                            </w:r>
+                            <w:r>
+                              <w:rPr>
+                                <w:rFonts w:ascii="Candara" w:eastAsia="Microsoft Yi Baiti" w:hAnsi="Candara"/>
+                                <w:color w:val="808080" w:themeColor="background1" w:themeShade="80"/>
+                                <w:lang w:val="en-US"/>
+                              </w:rPr>
+                              <w:t>;</w:t>
+                            </w:r>
+                          </w:p>
+                          <w:p>
+                            <w:pPr>
+                              <w:pStyle w:val="HTMLPreformatted"/>
+                              <w:tabs>
+                                <w:tab w:val="left" w:pos="113"/>
+                              </w:tabs>
+                              <w:spacing w:before="40"/>
+                              <w:ind w:left="340" w:right="113" w:hanging="227"/>
+                              <w:rPr>
+                                <w:rFonts w:ascii="Candara" w:eastAsia="Microsoft Yi Baiti" w:hAnsi="Candara"/>
+                                <w:color w:val="808080" w:themeColor="background1" w:themeShade="80"/>
+                                <w:lang w:val="en-US"/>
+                              </w:rPr>
+                            </w:pPr>
+                            <w:r>
+                              <w:rPr>
+                                <w:rFonts w:ascii="Candara" w:eastAsia="Microsoft Yi Baiti" w:hAnsi="Candara"/>
+                                <w:color w:val="0070C0"/>
+                                <w:lang w:val="en-US"/>
+                              </w:rPr>
+                              <w:t>import</w:t>
+                            </w:r>
+                            <w:r>
+                              <w:rPr>
+                                <w:rFonts w:ascii="Candara" w:eastAsia="Microsoft Yi Baiti" w:hAnsi="Candara"/>
+                                <w:color w:val="808080" w:themeColor="background1" w:themeShade="80"/>
+                                <w:lang w:val="en-US"/>
+                              </w:rPr>
+                              <w:t xml:space="preserve"> {</w:t>
+                            </w:r>
+                            <w:r>
+                              <w:rPr>
+                                <w:rFonts w:ascii="Candara" w:eastAsia="Microsoft Yi Baiti" w:hAnsi="Candara"/>
+                                <w:color w:val="404040" w:themeColor="text1" w:themeTint="BF"/>
+                                <w:lang w:val="en-US"/>
+                              </w:rPr>
+                              <w:t xml:space="preserve"> faXTwitter</w:t>
+                            </w:r>
+                            <w:r>
+                              <w:rPr>
+                                <w:rFonts w:ascii="Candara" w:eastAsia="Microsoft Yi Baiti" w:hAnsi="Candara"/>
+                                <w:color w:val="808080" w:themeColor="background1" w:themeShade="80"/>
+                                <w:lang w:val="en-US"/>
+                              </w:rPr>
+                              <w:t xml:space="preserve"> } </w:t>
+                            </w:r>
+                            <w:r>
+                              <w:rPr>
+                                <w:rFonts w:ascii="Candara" w:eastAsia="Microsoft Yi Baiti" w:hAnsi="Candara"/>
+                                <w:color w:val="0070C0"/>
+                                <w:lang w:val="en-US"/>
+                              </w:rPr>
+                              <w:t>from</w:t>
+                            </w:r>
+                            <w:r>
+                              <w:rPr>
+                                <w:rFonts w:ascii="Candara" w:eastAsia="Microsoft Yi Baiti" w:hAnsi="Candara"/>
+                                <w:color w:val="808080" w:themeColor="background1" w:themeShade="80"/>
+                                <w:lang w:val="en-US"/>
+                              </w:rPr>
+                              <w:t xml:space="preserve"> </w:t>
+                            </w:r>
+                            <w:r>
+                              <w:rPr>
+                                <w:rFonts w:ascii="Candara" w:eastAsia="Microsoft Yi Baiti" w:hAnsi="Candara"/>
+                                <w:color w:val="538135" w:themeColor="accent6" w:themeShade="BF"/>
+                                <w:lang w:val="en-US"/>
+                              </w:rPr>
+                              <w:t>'@fortawesome/free-brands-svg-icons';</w:t>
+                            </w:r>
+                          </w:p>
+                          <w:p>
+                            <w:pPr>
+                              <w:pStyle w:val="HTMLPreformatted"/>
+                              <w:tabs>
+                                <w:tab w:val="left" w:pos="113"/>
+                              </w:tabs>
+                              <w:spacing w:before="40"/>
+                              <w:ind w:left="340" w:right="113" w:hanging="227"/>
+                              <w:rPr>
+                                <w:rFonts w:ascii="Candara" w:eastAsia="Microsoft Yi Baiti" w:hAnsi="Candara"/>
+                                <w:color w:val="808080" w:themeColor="background1" w:themeShade="80"/>
+                                <w:lang w:val="en-US"/>
+                              </w:rPr>
+                            </w:pPr>
+                            <w:r>
+                              <w:rPr>
+                                <w:rFonts w:ascii="Candara" w:eastAsia="Microsoft Yi Baiti" w:hAnsi="Candara"/>
+                                <w:color w:val="0070C0"/>
+                                <w:lang w:val="en-US"/>
+                              </w:rPr>
+                              <w:t>import</w:t>
+                            </w:r>
+                            <w:r>
+                              <w:rPr>
+                                <w:rFonts w:ascii="Candara" w:eastAsia="Microsoft Yi Baiti" w:hAnsi="Candara"/>
+                                <w:color w:val="808080" w:themeColor="background1" w:themeShade="80"/>
+                                <w:lang w:val="en-US"/>
+                              </w:rPr>
+                              <w:t xml:space="preserve"> { </w:t>
+                            </w:r>
+                            <w:r>
+                              <w:rPr>
+                                <w:rFonts w:ascii="Candara" w:eastAsia="Microsoft Yi Baiti" w:hAnsi="Candara"/>
+                                <w:color w:val="404040" w:themeColor="text1" w:themeTint="BF"/>
+                                <w:lang w:val="en-US"/>
+                              </w:rPr>
+                              <w:t>faQuoteLeft</w:t>
+                            </w:r>
+                            <w:r>
+                              <w:rPr>
+                                <w:rFonts w:ascii="Candara" w:eastAsia="Microsoft Yi Baiti" w:hAnsi="Candara"/>
+                                <w:color w:val="808080" w:themeColor="background1" w:themeShade="80"/>
+                                <w:lang w:val="en-US"/>
+                              </w:rPr>
+                              <w:t xml:space="preserve"> } </w:t>
+                            </w:r>
+                            <w:r>
+                              <w:rPr>
+                                <w:rFonts w:ascii="Candara" w:eastAsia="Microsoft Yi Baiti" w:hAnsi="Candara"/>
+                                <w:color w:val="0070C0"/>
+                                <w:lang w:val="en-US"/>
+                              </w:rPr>
+                              <w:t>from</w:t>
+                            </w:r>
+                            <w:r>
+                              <w:rPr>
+                                <w:rFonts w:ascii="Candara" w:eastAsia="Microsoft Yi Baiti" w:hAnsi="Candara"/>
+                                <w:color w:val="808080" w:themeColor="background1" w:themeShade="80"/>
+                                <w:lang w:val="en-US"/>
+                              </w:rPr>
+                              <w:t xml:space="preserve"> </w:t>
+                            </w:r>
+                            <w:r>
+                              <w:rPr>
+                                <w:rFonts w:ascii="Candara" w:eastAsia="Microsoft Yi Baiti" w:hAnsi="Candara"/>
+                                <w:color w:val="538135" w:themeColor="accent6" w:themeShade="BF"/>
+                                <w:lang w:val="en-US"/>
+                              </w:rPr>
+                              <w:t>'@fortawesome/free-solid-svg-icons';</w:t>
+                            </w:r>
+                          </w:p>
+                          <w:p>
+                            <w:pPr>
+                              <w:pStyle w:val="HTMLPreformatted"/>
+                              <w:tabs>
+                                <w:tab w:val="left" w:pos="113"/>
+                              </w:tabs>
+                              <w:spacing w:before="40"/>
+                              <w:ind w:left="340" w:right="113" w:hanging="227"/>
+                              <w:rPr>
+                                <w:rFonts w:ascii="Candara" w:eastAsia="Microsoft Yi Baiti" w:hAnsi="Candara"/>
+                                <w:color w:val="808080" w:themeColor="background1" w:themeShade="80"/>
+                                <w:lang w:val="en-US"/>
+                              </w:rPr>
+                            </w:pPr>
+                          </w:p>
+                          <w:p>
+                            <w:pPr>
+                              <w:pStyle w:val="HTMLPreformatted"/>
+                              <w:tabs>
+                                <w:tab w:val="left" w:pos="113"/>
+                              </w:tabs>
+                              <w:spacing w:before="40"/>
+                              <w:ind w:left="340" w:right="113" w:hanging="227"/>
+                              <w:rPr>
+                                <w:rFonts w:ascii="Candara" w:eastAsia="Microsoft Yi Baiti" w:hAnsi="Candara"/>
+                                <w:color w:val="538135" w:themeColor="accent6" w:themeShade="BF"/>
+                                <w:lang w:val="en-US"/>
+                              </w:rPr>
+                            </w:pPr>
+                            <w:r>
+                              <w:rPr>
+                                <w:rFonts w:ascii="Candara" w:eastAsia="Microsoft Yi Baiti" w:hAnsi="Candara"/>
+                                <w:color w:val="538135" w:themeColor="accent6" w:themeShade="BF"/>
+                                <w:lang w:val="en-US"/>
+                              </w:rPr>
+                              <w:t xml:space="preserve">// </w:t>
+                            </w:r>
+                            <w:r>
+                              <w:rPr>
+                                <w:rFonts w:ascii="Candara" w:eastAsia="Microsoft Yi Baiti" w:hAnsi="Candara"/>
+                                <w:color w:val="538135" w:themeColor="accent6" w:themeShade="BF"/>
+                                <w:lang w:val="en-US"/>
+                              </w:rPr>
+                              <w:t>Icons as components</w:t>
+                            </w:r>
+                            <w:r>
+                              <w:rPr>
+                                <w:rFonts w:ascii="Candara" w:eastAsia="Microsoft Yi Baiti" w:hAnsi="Candara"/>
+                                <w:color w:val="538135" w:themeColor="accent6" w:themeShade="BF"/>
+                                <w:lang w:val="en-US"/>
+                              </w:rPr>
+                              <w:t xml:space="preserve"> – this is placed inside React components.</w:t>
+                            </w:r>
+                          </w:p>
+                          <w:p>
+                            <w:pPr>
+                              <w:pStyle w:val="HTMLPreformatted"/>
+                              <w:tabs>
+                                <w:tab w:val="left" w:pos="113"/>
+                              </w:tabs>
+                              <w:spacing w:before="40"/>
+                              <w:ind w:left="340" w:right="113" w:hanging="227"/>
+                              <w:rPr>
+                                <w:rFonts w:ascii="Candara" w:eastAsia="Microsoft Yi Baiti" w:hAnsi="Candara"/>
+                                <w:color w:val="808080" w:themeColor="background1" w:themeShade="80"/>
+                                <w:lang w:val="en-US"/>
+                              </w:rPr>
+                            </w:pPr>
+                            <w:r>
+                              <w:rPr>
+                                <w:rFonts w:ascii="Candara" w:eastAsia="Microsoft Yi Baiti" w:hAnsi="Candara"/>
+                                <w:color w:val="808080" w:themeColor="background1" w:themeShade="80"/>
+                                <w:lang w:val="en-US"/>
+                              </w:rPr>
+                              <w:t>&lt;</w:t>
+                            </w:r>
+                            <w:r>
+                              <w:rPr>
+                                <w:rFonts w:ascii="Candara" w:eastAsia="Microsoft Yi Baiti" w:hAnsi="Candara"/>
+                                <w:color w:val="7030A0"/>
+                                <w:lang w:val="en-US"/>
+                              </w:rPr>
+                              <w:t>FontAwesomeIcon</w:t>
+                            </w:r>
+                            <w:r>
+                              <w:rPr>
+                                <w:rFonts w:ascii="Candara" w:eastAsia="Microsoft Yi Baiti" w:hAnsi="Candara"/>
+                                <w:color w:val="808080" w:themeColor="background1" w:themeShade="80"/>
+                                <w:lang w:val="en-US"/>
+                              </w:rPr>
+                              <w:t xml:space="preserve"> </w:t>
+                            </w:r>
+                            <w:r>
+                              <w:rPr>
+                                <w:rFonts w:ascii="Candara" w:eastAsia="Microsoft Yi Baiti" w:hAnsi="Candara"/>
+                                <w:color w:val="C45911" w:themeColor="accent2" w:themeShade="BF"/>
+                                <w:lang w:val="en-US"/>
+                              </w:rPr>
+                              <w:t>icon</w:t>
+                            </w:r>
+                            <w:r>
+                              <w:rPr>
+                                <w:rFonts w:ascii="Candara" w:eastAsia="Microsoft Yi Baiti" w:hAnsi="Candara"/>
+                                <w:color w:val="808080" w:themeColor="background1" w:themeShade="80"/>
+                                <w:lang w:val="en-US"/>
+                              </w:rPr>
+                              <w:t>={</w:t>
+                            </w:r>
+                            <w:r>
+                              <w:rPr>
+                                <w:rFonts w:ascii="Candara" w:eastAsia="Microsoft Yi Baiti" w:hAnsi="Candara"/>
+                                <w:color w:val="404040" w:themeColor="text1" w:themeTint="BF"/>
+                                <w:lang w:val="en-US"/>
+                              </w:rPr>
+                              <w:t>faQuoteLeft</w:t>
+                            </w:r>
+                            <w:r>
+                              <w:rPr>
+                                <w:rFonts w:ascii="Candara" w:eastAsia="Microsoft Yi Baiti" w:hAnsi="Candara"/>
+                                <w:color w:val="808080" w:themeColor="background1" w:themeShade="80"/>
+                                <w:lang w:val="en-US"/>
+                              </w:rPr>
+                              <w:t>} /&gt;</w:t>
+                            </w:r>
+                          </w:p>
+                          <w:p>
+                            <w:pPr>
+                              <w:pStyle w:val="HTMLPreformatted"/>
+                              <w:tabs>
+                                <w:tab w:val="left" w:pos="113"/>
+                              </w:tabs>
+                              <w:spacing w:before="40"/>
+                              <w:ind w:left="340" w:right="113" w:hanging="227"/>
+                              <w:rPr>
+                                <w:rFonts w:ascii="Candara" w:eastAsia="Microsoft Yi Baiti" w:hAnsi="Candara"/>
+                                <w:color w:val="808080" w:themeColor="background1" w:themeShade="80"/>
+                                <w:lang w:val="en-US"/>
+                              </w:rPr>
+                            </w:pPr>
+                            <w:r>
+                              <w:rPr>
+                                <w:rFonts w:ascii="Candara" w:eastAsia="Microsoft Yi Baiti" w:hAnsi="Candara"/>
+                                <w:color w:val="808080" w:themeColor="background1" w:themeShade="80"/>
+                                <w:lang w:val="en-US"/>
+                              </w:rPr>
+                              <w:t>&lt;</w:t>
+                            </w:r>
+                            <w:r>
+                              <w:rPr>
+                                <w:rFonts w:ascii="Candara" w:eastAsia="Microsoft Yi Baiti" w:hAnsi="Candara"/>
+                                <w:color w:val="7030A0"/>
+                                <w:lang w:val="en-US"/>
+                              </w:rPr>
+                              <w:t>FontAwesomeIcon</w:t>
+                            </w:r>
+                            <w:r>
+                              <w:rPr>
+                                <w:rFonts w:ascii="Candara" w:eastAsia="Microsoft Yi Baiti" w:hAnsi="Candara"/>
+                                <w:color w:val="808080" w:themeColor="background1" w:themeShade="80"/>
+                                <w:lang w:val="en-US"/>
+                              </w:rPr>
+                              <w:t xml:space="preserve"> </w:t>
+                            </w:r>
+                            <w:r>
+                              <w:rPr>
+                                <w:rFonts w:ascii="Candara" w:eastAsia="Microsoft Yi Baiti" w:hAnsi="Candara"/>
+                                <w:color w:val="C45911" w:themeColor="accent2" w:themeShade="BF"/>
+                                <w:lang w:val="en-US"/>
+                              </w:rPr>
+                              <w:t>icon</w:t>
+                            </w:r>
+                            <w:r>
+                              <w:rPr>
+                                <w:rFonts w:ascii="Candara" w:eastAsia="Microsoft Yi Baiti" w:hAnsi="Candara"/>
+                                <w:color w:val="808080" w:themeColor="background1" w:themeShade="80"/>
+                                <w:lang w:val="en-US"/>
+                              </w:rPr>
+                              <w:t>={</w:t>
+                            </w:r>
+                            <w:r>
+                              <w:rPr>
+                                <w:rFonts w:ascii="Candara" w:eastAsia="Microsoft Yi Baiti" w:hAnsi="Candara"/>
+                                <w:color w:val="404040" w:themeColor="text1" w:themeTint="BF"/>
+                                <w:lang w:val="en-US"/>
+                              </w:rPr>
+                              <w:t>fa</w:t>
+                            </w:r>
+                            <w:r>
+                              <w:rPr>
+                                <w:rFonts w:ascii="Candara" w:eastAsia="Microsoft Yi Baiti" w:hAnsi="Candara"/>
+                                <w:color w:val="404040" w:themeColor="text1" w:themeTint="BF"/>
+                                <w:lang w:val="en-US"/>
+                              </w:rPr>
+                              <w:t>XTwitter</w:t>
+                            </w:r>
+                            <w:r>
+                              <w:rPr>
+                                <w:rFonts w:ascii="Candara" w:eastAsia="Microsoft Yi Baiti" w:hAnsi="Candara"/>
+                                <w:color w:val="808080" w:themeColor="background1" w:themeShade="80"/>
+                                <w:lang w:val="en-US"/>
+                              </w:rPr>
+                              <w:t>} /&gt;</w:t>
+                            </w:r>
+                          </w:p>
+                        </w:txbxContent>
+                      </wps:txbx>
+                      <wps:bodyPr rot="0" vert="horz" wrap="square" lIns="91440" tIns="45720" rIns="91440" bIns="45720" anchor="t" anchorCtr="0">
+                        <a:noAutofit/>
+                      </wps:bodyPr>
+                    </wps:wsp>
+                  </a:graphicData>
+                </a:graphic>
+                <wp14:sizeRelH relativeFrom="margin">
+                  <wp14:pctWidth>0</wp14:pctWidth>
+                </wp14:sizeRelH>
+                <wp14:sizeRelV relativeFrom="margin">
+                  <wp14:pctHeight>0</wp14:pctHeight>
+                </wp14:sizeRelV>
+              </wp:anchor>
+            </w:drawing>
+          </mc:Choice>
+          <mc:Fallback>
+            <w:pict>
+              <v:shape w14:anchorId="259515A5" id="Text Box 10" o:spid="_x0000_s1035" type="#_x0000_t202" style="position:absolute;left:0;text-align:left;margin-left:35.4pt;margin-top:99.3pt;width:432.6pt;height:151.8pt;z-index:251678720;visibility:visible;mso-wrap-style:square;mso-width-percent:0;mso-height-percent:0;mso-wrap-distance-left:9pt;mso-wrap-distance-top:3.6pt;mso-wrap-distance-right:9pt;mso-wrap-distance-bottom:3.6pt;mso-position-horizontal:absolute;mso-position-horizontal-relative:text;mso-position-vertical:absolute;mso-position-vertical-relative:text;mso-width-percent:0;mso-height-percent:0;mso-width-relative:margin;mso-height-relative:margin;v-text-anchor:top" o:gfxdata="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" strokecolor="#d8d8d8 [2732]">
+                <v:stroke dashstyle="dash"/>
+                <v:textbox>
+                  <w:txbxContent>
+                    <w:p>
+                      <w:pPr>
+                        <w:pStyle w:val="HTMLPreformatted"/>
+                        <w:tabs>
+                          <w:tab w:val="left" w:pos="113"/>
+                        </w:tabs>
+                        <w:spacing w:before="40"/>
+                        <w:ind w:left="340" w:right="113" w:hanging="227"/>
+                        <w:rPr>
+                          <w:rFonts w:ascii="Candara" w:eastAsia="Microsoft Yi Baiti" w:hAnsi="Candara"/>
+                          <w:color w:val="538135" w:themeColor="accent6" w:themeShade="BF"/>
+                          <w:lang w:val="en-US"/>
+                        </w:rPr>
+                      </w:pPr>
+                    </w:p>
+                    <w:p>
+                      <w:pPr>
+                        <w:pStyle w:val="HTMLPreformatted"/>
+                        <w:tabs>
+                          <w:tab w:val="left" w:pos="113"/>
+                        </w:tabs>
+                        <w:spacing w:before="40"/>
+                        <w:ind w:left="340" w:right="113" w:hanging="227"/>
+                        <w:rPr>
+                          <w:rFonts w:ascii="Candara" w:eastAsia="Microsoft Yi Baiti" w:hAnsi="Candara"/>
+                          <w:color w:val="538135" w:themeColor="accent6" w:themeShade="BF"/>
+                          <w:lang w:val="en-US"/>
+                        </w:rPr>
+                      </w:pPr>
+                      <w:r>
+                        <w:rPr>
+                          <w:rFonts w:ascii="Candara" w:eastAsia="Microsoft Yi Baiti" w:hAnsi="Candara"/>
+                          <w:color w:val="538135" w:themeColor="accent6" w:themeShade="BF"/>
+                          <w:lang w:val="en-US"/>
+                        </w:rPr>
+                        <w:t xml:space="preserve">// </w:t>
+                      </w:r>
+                      <w:r>
+                        <w:rPr>
+                          <w:rFonts w:ascii="Candara" w:eastAsia="Microsoft Yi Baiti" w:hAnsi="Candara"/>
+                          <w:color w:val="538135" w:themeColor="accent6" w:themeShade="BF"/>
+                          <w:lang w:val="en-US"/>
+                        </w:rPr>
+                        <w:t>Import statements</w:t>
+                      </w:r>
+                    </w:p>
+                    <w:p>
+                      <w:pPr>
+                        <w:pStyle w:val="HTMLPreformatted"/>
+                        <w:tabs>
+                          <w:tab w:val="left" w:pos="113"/>
+                        </w:tabs>
+                        <w:spacing w:before="40"/>
+                        <w:ind w:left="340" w:right="113" w:hanging="227"/>
+                        <w:rPr>
+                          <w:rFonts w:ascii="Candara" w:eastAsia="Microsoft Yi Baiti" w:hAnsi="Candara"/>
+                          <w:color w:val="808080" w:themeColor="background1" w:themeShade="80"/>
+                          <w:lang w:val="en-US"/>
+                        </w:rPr>
+                      </w:pPr>
+                      <w:r>
+                        <w:rPr>
+                          <w:rFonts w:ascii="Candara" w:eastAsia="Microsoft Yi Baiti" w:hAnsi="Candara"/>
+                          <w:color w:val="0070C0"/>
+                          <w:lang w:val="en-US"/>
+                        </w:rPr>
+                        <w:t>import</w:t>
+                      </w:r>
+                      <w:r>
+                        <w:rPr>
+                          <w:rFonts w:ascii="Candara" w:eastAsia="Microsoft Yi Baiti" w:hAnsi="Candara"/>
+                          <w:color w:val="808080" w:themeColor="background1" w:themeShade="80"/>
+                          <w:lang w:val="en-US"/>
+                        </w:rPr>
+                        <w:t xml:space="preserve"> { </w:t>
+                      </w:r>
+                      <w:r>
+                        <w:rPr>
+                          <w:rFonts w:ascii="Candara" w:eastAsia="Microsoft Yi Baiti" w:hAnsi="Candara"/>
+                          <w:color w:val="7030A0"/>
+                          <w:lang w:val="en-US"/>
+                        </w:rPr>
+                        <w:t>FontAwesomeIcon</w:t>
+                      </w:r>
+                      <w:r>
+                        <w:rPr>
+                          <w:rFonts w:ascii="Candara" w:eastAsia="Microsoft Yi Baiti" w:hAnsi="Candara"/>
+                          <w:color w:val="808080" w:themeColor="background1" w:themeShade="80"/>
+                          <w:lang w:val="en-US"/>
+                        </w:rPr>
+                        <w:t xml:space="preserve"> } </w:t>
+                      </w:r>
+                      <w:r>
+                        <w:rPr>
+                          <w:rFonts w:ascii="Candara" w:eastAsia="Microsoft Yi Baiti" w:hAnsi="Candara"/>
+                          <w:color w:val="0070C0"/>
+                          <w:lang w:val="en-US"/>
+                        </w:rPr>
+                        <w:t>from</w:t>
+                      </w:r>
+                      <w:r>
+                        <w:rPr>
+                          <w:rFonts w:ascii="Candara" w:eastAsia="Microsoft Yi Baiti" w:hAnsi="Candara"/>
+                          <w:color w:val="808080" w:themeColor="background1" w:themeShade="80"/>
+                          <w:lang w:val="en-US"/>
+                        </w:rPr>
+                        <w:t xml:space="preserve"> </w:t>
+                      </w:r>
+                      <w:r>
+                        <w:rPr>
+                          <w:rFonts w:ascii="Candara" w:eastAsia="Microsoft Yi Baiti" w:hAnsi="Candara"/>
+                          <w:color w:val="538135" w:themeColor="accent6" w:themeShade="BF"/>
+                          <w:lang w:val="en-US"/>
+                        </w:rPr>
+                        <w:t>'@fortawesome/react-fontawesome'</w:t>
+                      </w:r>
+                      <w:r>
+                        <w:rPr>
+                          <w:rFonts w:ascii="Candara" w:eastAsia="Microsoft Yi Baiti" w:hAnsi="Candara"/>
+                          <w:color w:val="808080" w:themeColor="background1" w:themeShade="80"/>
+                          <w:lang w:val="en-US"/>
+                        </w:rPr>
+                        <w:t>;</w:t>
+                      </w:r>
+                    </w:p>
+                    <w:p>
+                      <w:pPr>
+                        <w:pStyle w:val="HTMLPreformatted"/>
+                        <w:tabs>
+                          <w:tab w:val="left" w:pos="113"/>
+                        </w:tabs>
+                        <w:spacing w:before="40"/>
+                        <w:ind w:left="340" w:right="113" w:hanging="227"/>
+                        <w:rPr>
+                          <w:rFonts w:ascii="Candara" w:eastAsia="Microsoft Yi Baiti" w:hAnsi="Candara"/>
+                          <w:color w:val="808080" w:themeColor="background1" w:themeShade="80"/>
+                          <w:lang w:val="en-US"/>
+                        </w:rPr>
+                      </w:pPr>
+                      <w:r>
+                        <w:rPr>
+                          <w:rFonts w:ascii="Candara" w:eastAsia="Microsoft Yi Baiti" w:hAnsi="Candara"/>
+                          <w:color w:val="0070C0"/>
+                          <w:lang w:val="en-US"/>
+                        </w:rPr>
+                        <w:t>import</w:t>
+                      </w:r>
+                      <w:r>
+                        <w:rPr>
+                          <w:rFonts w:ascii="Candara" w:eastAsia="Microsoft Yi Baiti" w:hAnsi="Candara"/>
+                          <w:color w:val="808080" w:themeColor="background1" w:themeShade="80"/>
+                          <w:lang w:val="en-US"/>
+                        </w:rPr>
+                        <w:t xml:space="preserve"> {</w:t>
+                      </w:r>
+                      <w:r>
+                        <w:rPr>
+                          <w:rFonts w:ascii="Candara" w:eastAsia="Microsoft Yi Baiti" w:hAnsi="Candara"/>
+                          <w:color w:val="404040" w:themeColor="text1" w:themeTint="BF"/>
+                          <w:lang w:val="en-US"/>
+                        </w:rPr>
+                        <w:t xml:space="preserve"> faXTwitter</w:t>
+                      </w:r>
+                      <w:r>
+                        <w:rPr>
+                          <w:rFonts w:ascii="Candara" w:eastAsia="Microsoft Yi Baiti" w:hAnsi="Candara"/>
+                          <w:color w:val="808080" w:themeColor="background1" w:themeShade="80"/>
+                          <w:lang w:val="en-US"/>
+                        </w:rPr>
+                        <w:t xml:space="preserve"> } </w:t>
+                      </w:r>
+                      <w:r>
+                        <w:rPr>
+                          <w:rFonts w:ascii="Candara" w:eastAsia="Microsoft Yi Baiti" w:hAnsi="Candara"/>
+                          <w:color w:val="0070C0"/>
+                          <w:lang w:val="en-US"/>
+                        </w:rPr>
+                        <w:t>from</w:t>
+                      </w:r>
+                      <w:r>
+                        <w:rPr>
+                          <w:rFonts w:ascii="Candara" w:eastAsia="Microsoft Yi Baiti" w:hAnsi="Candara"/>
+                          <w:color w:val="808080" w:themeColor="background1" w:themeShade="80"/>
+                          <w:lang w:val="en-US"/>
+                        </w:rPr>
+                        <w:t xml:space="preserve"> </w:t>
+                      </w:r>
+                      <w:r>
+                        <w:rPr>
+                          <w:rFonts w:ascii="Candara" w:eastAsia="Microsoft Yi Baiti" w:hAnsi="Candara"/>
+                          <w:color w:val="538135" w:themeColor="accent6" w:themeShade="BF"/>
+                          <w:lang w:val="en-US"/>
+                        </w:rPr>
+                        <w:t>'@fortawesome/free-brands-svg-icons';</w:t>
+                      </w:r>
+                    </w:p>
+                    <w:p>
+                      <w:pPr>
+                        <w:pStyle w:val="HTMLPreformatted"/>
+                        <w:tabs>
+                          <w:tab w:val="left" w:pos="113"/>
+                        </w:tabs>
+                        <w:spacing w:before="40"/>
+                        <w:ind w:left="340" w:right="113" w:hanging="227"/>
+                        <w:rPr>
+                          <w:rFonts w:ascii="Candara" w:eastAsia="Microsoft Yi Baiti" w:hAnsi="Candara"/>
+                          <w:color w:val="808080" w:themeColor="background1" w:themeShade="80"/>
+                          <w:lang w:val="en-US"/>
+                        </w:rPr>
+                      </w:pPr>
+                      <w:r>
+                        <w:rPr>
+                          <w:rFonts w:ascii="Candara" w:eastAsia="Microsoft Yi Baiti" w:hAnsi="Candara"/>
+                          <w:color w:val="0070C0"/>
+                          <w:lang w:val="en-US"/>
+                        </w:rPr>
+                        <w:t>import</w:t>
+                      </w:r>
+                      <w:r>
+                        <w:rPr>
+                          <w:rFonts w:ascii="Candara" w:eastAsia="Microsoft Yi Baiti" w:hAnsi="Candara"/>
+                          <w:color w:val="808080" w:themeColor="background1" w:themeShade="80"/>
+                          <w:lang w:val="en-US"/>
+                        </w:rPr>
+                        <w:t xml:space="preserve"> { </w:t>
+                      </w:r>
+                      <w:r>
+                        <w:rPr>
+                          <w:rFonts w:ascii="Candara" w:eastAsia="Microsoft Yi Baiti" w:hAnsi="Candara"/>
+                          <w:color w:val="404040" w:themeColor="text1" w:themeTint="BF"/>
+                          <w:lang w:val="en-US"/>
+                        </w:rPr>
+                        <w:t>faQuoteLeft</w:t>
+                      </w:r>
+                      <w:r>
+                        <w:rPr>
+                          <w:rFonts w:ascii="Candara" w:eastAsia="Microsoft Yi Baiti" w:hAnsi="Candara"/>
+                          <w:color w:val="808080" w:themeColor="background1" w:themeShade="80"/>
+                          <w:lang w:val="en-US"/>
+                        </w:rPr>
+                        <w:t xml:space="preserve"> } </w:t>
+                      </w:r>
+                      <w:r>
+                        <w:rPr>
+                          <w:rFonts w:ascii="Candara" w:eastAsia="Microsoft Yi Baiti" w:hAnsi="Candara"/>
+                          <w:color w:val="0070C0"/>
+                          <w:lang w:val="en-US"/>
+                        </w:rPr>
+                        <w:t>from</w:t>
+                      </w:r>
+                      <w:r>
+                        <w:rPr>
+                          <w:rFonts w:ascii="Candara" w:eastAsia="Microsoft Yi Baiti" w:hAnsi="Candara"/>
+                          <w:color w:val="808080" w:themeColor="background1" w:themeShade="80"/>
+                          <w:lang w:val="en-US"/>
+                        </w:rPr>
+                        <w:t xml:space="preserve"> </w:t>
+                      </w:r>
+                      <w:r>
+                        <w:rPr>
+                          <w:rFonts w:ascii="Candara" w:eastAsia="Microsoft Yi Baiti" w:hAnsi="Candara"/>
+                          <w:color w:val="538135" w:themeColor="accent6" w:themeShade="BF"/>
+                          <w:lang w:val="en-US"/>
+                        </w:rPr>
+                        <w:t>'@fortawesome/free-solid-svg-icons';</w:t>
+                      </w:r>
+                    </w:p>
+                    <w:p>
+                      <w:pPr>
+                        <w:pStyle w:val="HTMLPreformatted"/>
+                        <w:tabs>
+                          <w:tab w:val="left" w:pos="113"/>
+                        </w:tabs>
+                        <w:spacing w:before="40"/>
+                        <w:ind w:left="340" w:right="113" w:hanging="227"/>
+                        <w:rPr>
+                          <w:rFonts w:ascii="Candara" w:eastAsia="Microsoft Yi Baiti" w:hAnsi="Candara"/>
+                          <w:color w:val="808080" w:themeColor="background1" w:themeShade="80"/>
+                          <w:lang w:val="en-US"/>
+                        </w:rPr>
+                      </w:pPr>
+                    </w:p>
+                    <w:p>
+                      <w:pPr>
+                        <w:pStyle w:val="HTMLPreformatted"/>
+                        <w:tabs>
+                          <w:tab w:val="left" w:pos="113"/>
+                        </w:tabs>
+                        <w:spacing w:before="40"/>
+                        <w:ind w:left="340" w:right="113" w:hanging="227"/>
+                        <w:rPr>
+                          <w:rFonts w:ascii="Candara" w:eastAsia="Microsoft Yi Baiti" w:hAnsi="Candara"/>
+                          <w:color w:val="538135" w:themeColor="accent6" w:themeShade="BF"/>
+                          <w:lang w:val="en-US"/>
+                        </w:rPr>
+                      </w:pPr>
+                      <w:r>
+                        <w:rPr>
+                          <w:rFonts w:ascii="Candara" w:eastAsia="Microsoft Yi Baiti" w:hAnsi="Candara"/>
+                          <w:color w:val="538135" w:themeColor="accent6" w:themeShade="BF"/>
+                          <w:lang w:val="en-US"/>
+                        </w:rPr>
+                        <w:t xml:space="preserve">// </w:t>
+                      </w:r>
+                      <w:r>
+                        <w:rPr>
+                          <w:rFonts w:ascii="Candara" w:eastAsia="Microsoft Yi Baiti" w:hAnsi="Candara"/>
+                          <w:color w:val="538135" w:themeColor="accent6" w:themeShade="BF"/>
+                          <w:lang w:val="en-US"/>
+                        </w:rPr>
+                        <w:t>Icons as components</w:t>
+                      </w:r>
+                      <w:r>
+                        <w:rPr>
+                          <w:rFonts w:ascii="Candara" w:eastAsia="Microsoft Yi Baiti" w:hAnsi="Candara"/>
+                          <w:color w:val="538135" w:themeColor="accent6" w:themeShade="BF"/>
+                          <w:lang w:val="en-US"/>
+                        </w:rPr>
+                        <w:t xml:space="preserve"> – this is placed inside React components.</w:t>
+                      </w:r>
+                    </w:p>
+                    <w:p>
+                      <w:pPr>
+                        <w:pStyle w:val="HTMLPreformatted"/>
+                        <w:tabs>
+                          <w:tab w:val="left" w:pos="113"/>
+                        </w:tabs>
+                        <w:spacing w:before="40"/>
+                        <w:ind w:left="340" w:right="113" w:hanging="227"/>
+                        <w:rPr>
+                          <w:rFonts w:ascii="Candara" w:eastAsia="Microsoft Yi Baiti" w:hAnsi="Candara"/>
+                          <w:color w:val="808080" w:themeColor="background1" w:themeShade="80"/>
+                          <w:lang w:val="en-US"/>
+                        </w:rPr>
+                      </w:pPr>
+                      <w:r>
+                        <w:rPr>
+                          <w:rFonts w:ascii="Candara" w:eastAsia="Microsoft Yi Baiti" w:hAnsi="Candara"/>
+                          <w:color w:val="808080" w:themeColor="background1" w:themeShade="80"/>
+                          <w:lang w:val="en-US"/>
+                        </w:rPr>
+                        <w:t>&lt;</w:t>
+                      </w:r>
+                      <w:r>
+                        <w:rPr>
+                          <w:rFonts w:ascii="Candara" w:eastAsia="Microsoft Yi Baiti" w:hAnsi="Candara"/>
+                          <w:color w:val="7030A0"/>
+                          <w:lang w:val="en-US"/>
+                        </w:rPr>
+                        <w:t>FontAwesomeIcon</w:t>
+                      </w:r>
+                      <w:r>
+                        <w:rPr>
+                          <w:rFonts w:ascii="Candara" w:eastAsia="Microsoft Yi Baiti" w:hAnsi="Candara"/>
+                          <w:color w:val="808080" w:themeColor="background1" w:themeShade="80"/>
+                          <w:lang w:val="en-US"/>
+                        </w:rPr>
+                        <w:t xml:space="preserve"> </w:t>
+                      </w:r>
+                      <w:r>
+                        <w:rPr>
+                          <w:rFonts w:ascii="Candara" w:eastAsia="Microsoft Yi Baiti" w:hAnsi="Candara"/>
+                          <w:color w:val="C45911" w:themeColor="accent2" w:themeShade="BF"/>
+                          <w:lang w:val="en-US"/>
+                        </w:rPr>
+                        <w:t>icon</w:t>
+                      </w:r>
+                      <w:r>
+                        <w:rPr>
+                          <w:rFonts w:ascii="Candara" w:eastAsia="Microsoft Yi Baiti" w:hAnsi="Candara"/>
+                          <w:color w:val="808080" w:themeColor="background1" w:themeShade="80"/>
+                          <w:lang w:val="en-US"/>
+                        </w:rPr>
+                        <w:t>={</w:t>
+                      </w:r>
+                      <w:r>
+                        <w:rPr>
+                          <w:rFonts w:ascii="Candara" w:eastAsia="Microsoft Yi Baiti" w:hAnsi="Candara"/>
+                          <w:color w:val="404040" w:themeColor="text1" w:themeTint="BF"/>
+                          <w:lang w:val="en-US"/>
+                        </w:rPr>
+                        <w:t>faQuoteLeft</w:t>
+                      </w:r>
+                      <w:r>
+                        <w:rPr>
+                          <w:rFonts w:ascii="Candara" w:eastAsia="Microsoft Yi Baiti" w:hAnsi="Candara"/>
+                          <w:color w:val="808080" w:themeColor="background1" w:themeShade="80"/>
+                          <w:lang w:val="en-US"/>
+                        </w:rPr>
+                        <w:t>} /&gt;</w:t>
+                      </w:r>
+                    </w:p>
+                    <w:p>
+                      <w:pPr>
+                        <w:pStyle w:val="HTMLPreformatted"/>
+                        <w:tabs>
+                          <w:tab w:val="left" w:pos="113"/>
+                        </w:tabs>
+                        <w:spacing w:before="40"/>
+                        <w:ind w:left="340" w:right="113" w:hanging="227"/>
+                        <w:rPr>
+                          <w:rFonts w:ascii="Candara" w:eastAsia="Microsoft Yi Baiti" w:hAnsi="Candara"/>
+                          <w:color w:val="808080" w:themeColor="background1" w:themeShade="80"/>
+                          <w:lang w:val="en-US"/>
+                        </w:rPr>
+                      </w:pPr>
+                      <w:r>
+                        <w:rPr>
+                          <w:rFonts w:ascii="Candara" w:eastAsia="Microsoft Yi Baiti" w:hAnsi="Candara"/>
+                          <w:color w:val="808080" w:themeColor="background1" w:themeShade="80"/>
+                          <w:lang w:val="en-US"/>
+                        </w:rPr>
+                        <w:t>&lt;</w:t>
+                      </w:r>
+                      <w:r>
+                        <w:rPr>
+                          <w:rFonts w:ascii="Candara" w:eastAsia="Microsoft Yi Baiti" w:hAnsi="Candara"/>
+                          <w:color w:val="7030A0"/>
+                          <w:lang w:val="en-US"/>
+                        </w:rPr>
+                        <w:t>FontAwesomeIcon</w:t>
+                      </w:r>
+                      <w:r>
+                        <w:rPr>
+                          <w:rFonts w:ascii="Candara" w:eastAsia="Microsoft Yi Baiti" w:hAnsi="Candara"/>
+                          <w:color w:val="808080" w:themeColor="background1" w:themeShade="80"/>
+                          <w:lang w:val="en-US"/>
+                        </w:rPr>
+                        <w:t xml:space="preserve"> </w:t>
+                      </w:r>
+                      <w:r>
+                        <w:rPr>
+                          <w:rFonts w:ascii="Candara" w:eastAsia="Microsoft Yi Baiti" w:hAnsi="Candara"/>
+                          <w:color w:val="C45911" w:themeColor="accent2" w:themeShade="BF"/>
+                          <w:lang w:val="en-US"/>
+                        </w:rPr>
+                        <w:t>icon</w:t>
+                      </w:r>
+                      <w:r>
+                        <w:rPr>
+                          <w:rFonts w:ascii="Candara" w:eastAsia="Microsoft Yi Baiti" w:hAnsi="Candara"/>
+                          <w:color w:val="808080" w:themeColor="background1" w:themeShade="80"/>
+                          <w:lang w:val="en-US"/>
+                        </w:rPr>
+                        <w:t>={</w:t>
+                      </w:r>
+                      <w:r>
+                        <w:rPr>
+                          <w:rFonts w:ascii="Candara" w:eastAsia="Microsoft Yi Baiti" w:hAnsi="Candara"/>
+                          <w:color w:val="404040" w:themeColor="text1" w:themeTint="BF"/>
+                          <w:lang w:val="en-US"/>
+                        </w:rPr>
+                        <w:t>fa</w:t>
+                      </w:r>
+                      <w:r>
+                        <w:rPr>
+                          <w:rFonts w:ascii="Candara" w:eastAsia="Microsoft Yi Baiti" w:hAnsi="Candara"/>
+                          <w:color w:val="404040" w:themeColor="text1" w:themeTint="BF"/>
+                          <w:lang w:val="en-US"/>
+                        </w:rPr>
+                        <w:t>XTwitter</w:t>
+                      </w:r>
+                      <w:r>
+                        <w:rPr>
+                          <w:rFonts w:ascii="Candara" w:eastAsia="Microsoft Yi Baiti" w:hAnsi="Candara"/>
+                          <w:color w:val="808080" w:themeColor="background1" w:themeShade="80"/>
+                          <w:lang w:val="en-US"/>
+                        </w:rPr>
+                        <w:t>} /&gt;</w:t>
+                      </w:r>
+                    </w:p>
+                  </w:txbxContent>
+                </v:textbox>
+                <w10:wrap type="topAndBottom"/>
+              </v:shape>
+            </w:pict>
+          </mc:Fallback>
+        </mc:AlternateContent>
+      </w:r>
+      <w:r>
+        <w:rPr>
+          <w:color w:val="404040" w:themeColor="text1" w:themeTint="BF"/>
+        </w:rPr>
+        <w:t xml:space="preserve">This is used for importing the </w:t>
+      </w:r>
+      <w:r>
+        <w:rPr>
+          <w:i/>
+          <w:iCs/>
+          <w:color w:val="404040" w:themeColor="text1" w:themeTint="BF"/>
+        </w:rPr>
+        <w:t>double quote</w:t>
+      </w:r>
+      <w:r>
+        <w:rPr>
+          <w:color w:val="404040" w:themeColor="text1" w:themeTint="BF"/>
+        </w:rPr>
+        <w:t xml:space="preserve"> and </w:t>
+      </w:r>
+      <w:r>
+        <w:rPr>
+          <w:i/>
+          <w:iCs/>
+          <w:color w:val="404040" w:themeColor="text1" w:themeTint="BF"/>
+        </w:rPr>
+        <w:t>X</w:t>
+      </w:r>
+      <w:r>
+        <w:rPr>
+          <w:color w:val="404040" w:themeColor="text1" w:themeTint="BF"/>
+        </w:rPr>
+        <w:t xml:space="preserve"> brand logo icons in </w:t>
+      </w:r>
+      <w:r>
+        <w:rPr>
+          <w:i/>
+          <w:iCs/>
+          <w:color w:val="404040" w:themeColor="text1" w:themeTint="BF"/>
+        </w:rPr>
+        <w:t>React</w:t>
+      </w:r>
+      <w:r>
+        <w:rPr>
+          <w:color w:val="404040" w:themeColor="text1" w:themeTint="BF"/>
+        </w:rPr>
+        <w:t>. Code below:</w:t>
+      </w:r>
+    </w:p>
+    <w:p>
+      <w:pPr>
+        <w:spacing w:before="100" w:after="0"/>
+        <w:ind w:left="720"/>
+        <w:rPr>
+          <w:color w:val="404040" w:themeColor="text1" w:themeTint="BF"/>
+        </w:rPr>
+      </w:pPr>
     </w:p>
     <w:sectPr>
       <w:headerReference w:type="default" r:id="rId10"/>

</xml_diff>

<commit_message>
updates to resources: quotes.json
</commit_message>
<xml_diff>
--- a/project-documentation.docx
+++ b/project-documentation.docx
@@ -2483,7 +2483,7 @@
                                 <w:sz w:val="18"/>
                                 <w:szCs w:val="18"/>
                               </w:rPr>
-                              <w:t>@fortawesome/</w:t>
+                              <w:t>@fortawesome/free-brands-svg-</w:t>
                             </w:r>
                             <w:r>
                               <w:rPr>
@@ -2492,8 +2492,18 @@
                                 <w:sz w:val="18"/>
                                 <w:szCs w:val="18"/>
                               </w:rPr>
-                              <w:t>free-brands-svg-</w:t>
-                            </w:r>
+                              <w:t>icons</w:t>
+                            </w:r>
+                          </w:p>
+                          <w:p>
+                            <w:pPr>
+                              <w:spacing w:after="0"/>
+                              <w:rPr>
+                                <w:rFonts w:ascii="Consolas" w:hAnsi="Consolas" w:cs="Courier New"/>
+                                <w:sz w:val="18"/>
+                                <w:szCs w:val="18"/>
+                              </w:rPr>
+                            </w:pPr>
                             <w:r>
                               <w:rPr>
                                 <w:rFonts w:ascii="Consolas" w:hAnsi="Consolas" w:cs="Courier New"/>
@@ -2501,18 +2511,17 @@
                                 <w:sz w:val="18"/>
                                 <w:szCs w:val="18"/>
                               </w:rPr>
-                              <w:t>icons</w:t>
-                            </w:r>
-                          </w:p>
-                          <w:p>
-                            <w:pPr>
-                              <w:spacing w:after="0"/>
+                              <w:t xml:space="preserve">npm </w:t>
+                            </w:r>
+                            <w:r>
                               <w:rPr>
                                 <w:rFonts w:ascii="Consolas" w:hAnsi="Consolas" w:cs="Courier New"/>
+                                <w:color w:val="0070C0"/>
                                 <w:sz w:val="18"/>
                                 <w:szCs w:val="18"/>
                               </w:rPr>
-                            </w:pPr>
+                              <w:t>install</w:t>
+                            </w:r>
                             <w:r>
                               <w:rPr>
                                 <w:rFonts w:ascii="Consolas" w:hAnsi="Consolas" w:cs="Courier New"/>
@@ -2520,16 +2529,16 @@
                                 <w:sz w:val="18"/>
                                 <w:szCs w:val="18"/>
                               </w:rPr>
-                              <w:t xml:space="preserve">npm </w:t>
+                              <w:t xml:space="preserve"> </w:t>
                             </w:r>
                             <w:r>
                               <w:rPr>
                                 <w:rFonts w:ascii="Consolas" w:hAnsi="Consolas" w:cs="Courier New"/>
-                                <w:color w:val="0070C0"/>
+                                <w:color w:val="538135" w:themeColor="accent6" w:themeShade="BF"/>
                                 <w:sz w:val="18"/>
                                 <w:szCs w:val="18"/>
                               </w:rPr>
-                              <w:t>install</w:t>
+                              <w:t xml:space="preserve">--save </w:t>
                             </w:r>
                             <w:r>
                               <w:rPr>
@@ -2538,43 +2547,7 @@
                                 <w:sz w:val="18"/>
                                 <w:szCs w:val="18"/>
                               </w:rPr>
-                              <w:t xml:space="preserve"> </w:t>
-                            </w:r>
-                            <w:r>
-                              <w:rPr>
-                                <w:rFonts w:ascii="Consolas" w:hAnsi="Consolas" w:cs="Courier New"/>
-                                <w:color w:val="538135" w:themeColor="accent6" w:themeShade="BF"/>
-                                <w:sz w:val="18"/>
-                                <w:szCs w:val="18"/>
-                              </w:rPr>
-                              <w:t xml:space="preserve">--save </w:t>
-                            </w:r>
-                            <w:r>
-                              <w:rPr>
-                                <w:rFonts w:ascii="Consolas" w:hAnsi="Consolas" w:cs="Courier New"/>
-                                <w:color w:val="404040" w:themeColor="text1" w:themeTint="BF"/>
-                                <w:sz w:val="18"/>
-                                <w:szCs w:val="18"/>
-                              </w:rPr>
-                              <w:t>@fortawesome/free-</w:t>
-                            </w:r>
-                            <w:r>
-                              <w:rPr>
-                                <w:rFonts w:ascii="Consolas" w:hAnsi="Consolas" w:cs="Courier New"/>
-                                <w:color w:val="404040" w:themeColor="text1" w:themeTint="BF"/>
-                                <w:sz w:val="18"/>
-                                <w:szCs w:val="18"/>
-                              </w:rPr>
-                              <w:t>solids</w:t>
-                            </w:r>
-                            <w:r>
-                              <w:rPr>
-                                <w:rFonts w:ascii="Consolas" w:hAnsi="Consolas" w:cs="Courier New"/>
-                                <w:color w:val="404040" w:themeColor="text1" w:themeTint="BF"/>
-                                <w:sz w:val="18"/>
-                                <w:szCs w:val="18"/>
-                              </w:rPr>
-                              <w:t>-svg-icons</w:t>
+                              <w:t>@fortawesome/free-solids-svg-icons</w:t>
                             </w:r>
                           </w:p>
                         </w:txbxContent>
@@ -4130,12 +4103,375 @@
     </w:p>
     <w:p>
       <w:pPr>
+        <w:tabs>
+          <w:tab w:val="left" w:pos="916"/>
+          <w:tab w:val="left" w:pos="1832"/>
+          <w:tab w:val="left" w:pos="2748"/>
+          <w:tab w:val="left" w:pos="3664"/>
+          <w:tab w:val="left" w:pos="4580"/>
+          <w:tab w:val="left" w:pos="5496"/>
+          <w:tab w:val="left" w:pos="6412"/>
+          <w:tab w:val="left" w:pos="7328"/>
+          <w:tab w:val="left" w:pos="8244"/>
+          <w:tab w:val="left" w:pos="9160"/>
+          <w:tab w:val="left" w:pos="10076"/>
+          <w:tab w:val="left" w:pos="10992"/>
+          <w:tab w:val="left" w:pos="11908"/>
+          <w:tab w:val="left" w:pos="12824"/>
+          <w:tab w:val="left" w:pos="13740"/>
+          <w:tab w:val="left" w:pos="14656"/>
+        </w:tabs>
+        <w:spacing w:before="240" w:after="0" w:line="276" w:lineRule="auto"/>
+        <w:rPr>
+          <w:rFonts w:ascii="Consolas" w:eastAsia="Times New Roman" w:hAnsi="Consolas" w:cs="Courier New"/>
+          <w:b/>
+          <w:bCs/>
+          <w:color w:val="538135" w:themeColor="accent6" w:themeShade="BF"/>
+          <w:lang w:eastAsia="en-PH"/>
+        </w:rPr>
+      </w:pPr>
+      <w:r>
+        <w:rPr>
+          <w:rFonts w:ascii="Consolas" w:eastAsia="Times New Roman" w:hAnsi="Consolas" w:cs="Courier New"/>
+          <w:color w:val="538135" w:themeColor="accent6" w:themeShade="BF"/>
+          <w:lang w:eastAsia="en-PH"/>
+        </w:rPr>
+        <w:lastRenderedPageBreak/>
+        <w:t xml:space="preserve">// </w:t>
+      </w:r>
+      <w:r>
+        <w:rPr>
+          <w:rFonts w:ascii="Consolas" w:eastAsia="Times New Roman" w:hAnsi="Consolas" w:cs="Courier New"/>
+          <w:color w:val="538135" w:themeColor="accent6" w:themeShade="BF"/>
+          <w:lang w:eastAsia="en-PH"/>
+        </w:rPr>
+        <w:t>9</w:t>
+      </w:r>
+      <w:r>
+        <w:rPr>
+          <w:rFonts w:ascii="Consolas" w:eastAsia="Times New Roman" w:hAnsi="Consolas" w:cs="Courier New"/>
+          <w:color w:val="538135" w:themeColor="accent6" w:themeShade="BF"/>
+          <w:lang w:eastAsia="en-PH"/>
+        </w:rPr>
+        <w:t xml:space="preserve">: </w:t>
+      </w:r>
+      <w:r>
+        <w:rPr>
+          <w:rFonts w:ascii="Consolas" w:eastAsia="Times New Roman" w:hAnsi="Consolas" w:cs="Courier New"/>
+          <w:color w:val="538135" w:themeColor="accent6" w:themeShade="BF"/>
+          <w:lang w:eastAsia="en-PH"/>
+        </w:rPr>
+        <w:t>SIDE-EFFECTS MUST BE DONE AFTER RENDER OR RE-RENDER -</w:t>
+      </w:r>
+      <w:r>
+        <w:rPr>
+          <w:rFonts w:ascii="Consolas" w:eastAsia="Times New Roman" w:hAnsi="Consolas" w:cs="Courier New"/>
+          <w:b/>
+          <w:bCs/>
+          <w:color w:val="538135" w:themeColor="accent6" w:themeShade="BF"/>
+          <w:lang w:eastAsia="en-PH"/>
+        </w:rPr>
+        <w:t>useEffect</w:t>
+      </w:r>
+    </w:p>
+    <w:p>
+      <w:pPr>
         <w:spacing w:before="100" w:after="0"/>
         <w:ind w:left="720"/>
         <w:rPr>
           <w:color w:val="404040" w:themeColor="text1" w:themeTint="BF"/>
         </w:rPr>
       </w:pPr>
+      <w:r>
+        <w:rPr>
+          <w:b/>
+          <w:bCs/>
+          <w:color w:val="404040" w:themeColor="text1" w:themeTint="BF"/>
+        </w:rPr>
+        <w:t>Recap:</w:t>
+      </w:r>
+      <w:r>
+        <w:rPr>
+          <w:color w:val="404040" w:themeColor="text1" w:themeTint="BF"/>
+        </w:rPr>
+        <w:t xml:space="preserve"> </w:t>
+      </w:r>
+      <w:r>
+        <w:rPr>
+          <w:i/>
+          <w:iCs/>
+          <w:color w:val="404040" w:themeColor="text1" w:themeTint="BF"/>
+        </w:rPr>
+        <w:t>React components</w:t>
+      </w:r>
+      <w:r>
+        <w:rPr>
+          <w:color w:val="404040" w:themeColor="text1" w:themeTint="BF"/>
+        </w:rPr>
+        <w:t xml:space="preserve"> is coded out of pure functions – </w:t>
+      </w:r>
+      <w:r>
+        <w:rPr>
+          <w:i/>
+          <w:iCs/>
+          <w:color w:val="404040" w:themeColor="text1" w:themeTint="BF"/>
+        </w:rPr>
+        <w:t>stateful</w:t>
+      </w:r>
+      <w:r>
+        <w:rPr>
+          <w:color w:val="404040" w:themeColor="text1" w:themeTint="BF"/>
+        </w:rPr>
+        <w:t xml:space="preserve"> and not. The </w:t>
+      </w:r>
+      <w:r>
+        <w:rPr>
+          <w:i/>
+          <w:iCs/>
+          <w:color w:val="404040" w:themeColor="text1" w:themeTint="BF"/>
+        </w:rPr>
+        <w:t>component</w:t>
+      </w:r>
+      <w:r>
+        <w:rPr>
+          <w:color w:val="404040" w:themeColor="text1" w:themeTint="BF"/>
+        </w:rPr>
+        <w:t xml:space="preserve"> function must only calculate to the purpose of returning JSX. The JSX will be rendered be rendered to the DOM to update UI.</w:t>
+      </w:r>
+    </w:p>
+    <w:p>
+      <w:pPr>
+        <w:spacing w:before="100" w:after="0"/>
+        <w:ind w:left="720"/>
+        <w:rPr>
+          <w:color w:val="404040" w:themeColor="text1" w:themeTint="BF"/>
+        </w:rPr>
+      </w:pPr>
+      <w:r>
+        <w:rPr>
+          <w:color w:val="404040" w:themeColor="text1" w:themeTint="BF"/>
+        </w:rPr>
+        <w:t xml:space="preserve">Any form of </w:t>
+      </w:r>
+      <w:r>
+        <w:rPr>
+          <w:i/>
+          <w:iCs/>
+          <w:color w:val="404040" w:themeColor="text1" w:themeTint="BF"/>
+        </w:rPr>
+        <w:t>manipulating</w:t>
+      </w:r>
+      <w:r>
+        <w:rPr>
+          <w:color w:val="404040" w:themeColor="text1" w:themeTint="BF"/>
+        </w:rPr>
+        <w:t xml:space="preserve"> or </w:t>
+      </w:r>
+      <w:r>
+        <w:rPr>
+          <w:i/>
+          <w:iCs/>
+          <w:color w:val="404040" w:themeColor="text1" w:themeTint="BF"/>
+        </w:rPr>
+        <w:t>referencing</w:t>
+      </w:r>
+      <w:r>
+        <w:rPr>
+          <w:color w:val="404040" w:themeColor="text1" w:themeTint="BF"/>
+        </w:rPr>
+        <w:t xml:space="preserve"> DOM element must be done after a successful render. This can be called </w:t>
+      </w:r>
+      <w:r>
+        <w:rPr>
+          <w:i/>
+          <w:iCs/>
+          <w:color w:val="404040" w:themeColor="text1" w:themeTint="BF"/>
+        </w:rPr>
+        <w:t>side-effects</w:t>
+      </w:r>
+      <w:r>
+        <w:rPr>
+          <w:color w:val="404040" w:themeColor="text1" w:themeTint="BF"/>
+        </w:rPr>
+        <w:t>.</w:t>
+      </w:r>
+    </w:p>
+    <w:p>
+      <w:pPr>
+        <w:spacing w:before="100" w:after="0"/>
+        <w:ind w:left="720"/>
+      </w:pPr>
+      <w:r>
+        <w:rPr>
+          <w:color w:val="404040" w:themeColor="text1" w:themeTint="BF"/>
+        </w:rPr>
+        <w:t xml:space="preserve">The </w:t>
+      </w:r>
+      <w:r>
+        <w:rPr>
+          <w:b/>
+          <w:bCs/>
+          <w:color w:val="404040" w:themeColor="text1" w:themeTint="BF"/>
+        </w:rPr>
+        <w:t>useEffect</w:t>
+      </w:r>
+      <w:r>
+        <w:rPr>
+          <w:color w:val="404040" w:themeColor="text1" w:themeTint="BF"/>
+        </w:rPr>
+        <w:t xml:space="preserve"> is a </w:t>
+      </w:r>
+      <w:r>
+        <w:rPr>
+          <w:i/>
+          <w:iCs/>
+          <w:color w:val="404040" w:themeColor="text1" w:themeTint="BF"/>
+        </w:rPr>
+        <w:t>React hook</w:t>
+      </w:r>
+      <w:r>
+        <w:rPr>
+          <w:color w:val="404040" w:themeColor="text1" w:themeTint="BF"/>
+        </w:rPr>
+        <w:t xml:space="preserve"> designed for this purpose. It will run only when the </w:t>
+      </w:r>
+      <w:r>
+        <w:rPr>
+          <w:i/>
+          <w:iCs/>
+          <w:color w:val="404040" w:themeColor="text1" w:themeTint="BF"/>
+        </w:rPr>
+        <w:t>component</w:t>
+      </w:r>
+      <w:r>
+        <w:t xml:space="preserve"> pure function has successfully returned and rendered JSX.</w:t>
+      </w:r>
+    </w:p>
+    <w:p>
+      <w:pPr>
+        <w:spacing w:before="100" w:after="0"/>
+        <w:ind w:left="720"/>
+      </w:pPr>
+      <w:r>
+        <w:t xml:space="preserve">Any code different to the calculation of returning a JSX must be put inside this </w:t>
+      </w:r>
+      <w:r>
+        <w:rPr>
+          <w:i/>
+          <w:iCs/>
+        </w:rPr>
+        <w:t>hook</w:t>
+      </w:r>
+      <w:r>
+        <w:t>.</w:t>
+      </w:r>
+    </w:p>
+    <w:p>
+      <w:pPr>
+        <w:spacing w:before="100" w:after="0"/>
+        <w:ind w:left="720"/>
+      </w:pPr>
+      <w:r>
+        <w:t xml:space="preserve">The </w:t>
+      </w:r>
+      <w:r>
+        <w:rPr>
+          <w:b/>
+          <w:bCs/>
+        </w:rPr>
+        <w:t>useEffect</w:t>
+      </w:r>
+      <w:r>
+        <w:t xml:space="preserve"> must be provided with a proper </w:t>
+      </w:r>
+      <w:r>
+        <w:rPr>
+          <w:i/>
+          <w:iCs/>
+        </w:rPr>
+        <w:t>dependency</w:t>
+      </w:r>
+      <w:r>
+        <w:t xml:space="preserve">. Changes to that </w:t>
+      </w:r>
+      <w:r>
+        <w:rPr>
+          <w:i/>
+          <w:iCs/>
+        </w:rPr>
+        <w:t>dependency</w:t>
+      </w:r>
+      <w:r>
+        <w:t xml:space="preserve"> will </w:t>
+      </w:r>
+      <w:r>
+        <w:t xml:space="preserve">trigger </w:t>
+      </w:r>
+      <w:r>
+        <w:t xml:space="preserve">the </w:t>
+      </w:r>
+      <w:r>
+        <w:rPr>
+          <w:i/>
+          <w:iCs/>
+        </w:rPr>
+        <w:t>effect</w:t>
+      </w:r>
+      <w:r>
+        <w:t xml:space="preserve"> after a render.</w:t>
+      </w:r>
+      <w:r>
+        <w:t xml:space="preserve"> This is to avoid any unnecessary effects in every render.</w:t>
+      </w:r>
+    </w:p>
+    <w:p>
+      <w:pPr>
+        <w:spacing w:before="100" w:after="0"/>
+        <w:ind w:left="720"/>
+      </w:pPr>
+      <w:r>
+        <w:t xml:space="preserve">The </w:t>
+      </w:r>
+      <w:r>
+        <w:rPr>
+          <w:b/>
+          <w:bCs/>
+        </w:rPr>
+        <w:t>useEffect</w:t>
+      </w:r>
+      <w:r>
+        <w:t xml:space="preserve"> can have a </w:t>
+      </w:r>
+      <w:r>
+        <w:rPr>
+          <w:i/>
+          <w:iCs/>
+        </w:rPr>
+        <w:t>return statement</w:t>
+      </w:r>
+      <w:r>
+        <w:t xml:space="preserve">. This is often used to execute a </w:t>
+      </w:r>
+      <w:r>
+        <w:rPr>
+          <w:i/>
+          <w:iCs/>
+        </w:rPr>
+        <w:t>cleanup function</w:t>
+      </w:r>
+      <w:r>
+        <w:t xml:space="preserve">. The </w:t>
+      </w:r>
+      <w:r>
+        <w:rPr>
+          <w:i/>
+          <w:iCs/>
+        </w:rPr>
+        <w:t>cleanup function</w:t>
+      </w:r>
+      <w:r>
+        <w:t xml:space="preserve"> is purposed to stop or undo what the effect is doing.</w:t>
+      </w:r>
     </w:p>
     <w:sectPr>
       <w:headerReference w:type="default" r:id="rId10"/>
@@ -6866,7 +7202,7 @@
   <w:style w:type="paragraph" w:default="1" w:styleId="Normal">
     <w:name w:val="Normal"/>
     <w:qFormat/>
-    <w:rsid w:val="001D6D3A"/>
+    <w:rsid w:val="003B628D"/>
   </w:style>
   <w:style w:type="paragraph" w:styleId="Heading2">
     <w:name w:val="heading 2"/>
@@ -6891,7 +7227,6 @@
   <w:style w:type="character" w:default="1" w:styleId="DefaultParagraphFont">
     <w:name w:val="Default Paragraph Font"/>
     <w:uiPriority w:val="1"/>
-    <w:semiHidden/>
     <w:unhideWhenUsed/>
   </w:style>
   <w:style w:type="table" w:default="1" w:styleId="TableNormal">

</xml_diff>